<commit_message>
Beta B4 Report Version
Former-commit-id: 9b30ed950a6a8fb25b80e1d3c5468841f5446eb7
</commit_message>
<xml_diff>
--- a/PS/Reports/Relatório final.docx
+++ b/PS/Reports/Relatório final.docx
@@ -1777,7 +1777,25 @@
           <w:lang w:val="pt-PT"/>
         </w:rPr>
         <w:br/>
-        <w:t>- Fazer uma pesquisa filtrada de todos os jogadores ativos ativos na plataforma.</w:t>
+        <w:t xml:space="preserve">- Fazer uma pesquisa filtrada de todos os jogadores ativos </w:t>
+      </w:r>
+      <w:proofErr w:type="spellStart"/>
+      <w:r>
+        <w:rPr>
+          <w:sz w:val="20"/>
+          <w:szCs w:val="20"/>
+          <w:lang w:val="pt-PT"/>
+        </w:rPr>
+        <w:t>ativos</w:t>
+      </w:r>
+      <w:proofErr w:type="spellEnd"/>
+      <w:r>
+        <w:rPr>
+          <w:sz w:val="20"/>
+          <w:szCs w:val="20"/>
+          <w:lang w:val="pt-PT"/>
+        </w:rPr>
+        <w:t xml:space="preserve"> na plataforma.</w:t>
       </w:r>
       <w:r>
         <w:rPr>
@@ -2838,7 +2856,10 @@
     <w:p>
       <w:pPr>
         <w:rPr>
-          <w:b/>
+          <w:rFonts w:cstheme="minorHAnsi"/>
+          <w:sz w:val="20"/>
+          <w:szCs w:val="20"/>
+          <w:u w:val="single"/>
           <w:lang w:val="pt-PT"/>
         </w:rPr>
       </w:pPr>
@@ -2895,1165 +2916,1665 @@
         </w:rPr>
         <w:t>nição e explicação dos componentes (sem grande detalhe técnico)</w:t>
       </w:r>
-    </w:p>
-    <w:p>
-      <w:pPr>
-        <w:rPr>
-          <w:b/>
-          <w:lang w:val="pt-PT"/>
-        </w:rPr>
-      </w:pPr>
-    </w:p>
-    <w:p>
-      <w:pPr>
-        <w:rPr>
-          <w:b/>
-          <w:lang w:val="pt-PT"/>
-        </w:rPr>
-      </w:pPr>
-    </w:p>
-    <w:p>
-      <w:pPr>
-        <w:rPr>
-          <w:b/>
-          <w:lang w:val="pt-PT"/>
-        </w:rPr>
-      </w:pPr>
-    </w:p>
-    <w:p>
-      <w:pPr>
-        <w:rPr>
-          <w:b/>
-          <w:lang w:val="pt-PT"/>
-        </w:rPr>
-      </w:pPr>
-    </w:p>
-    <w:p>
-      <w:pPr>
-        <w:rPr>
-          <w:b/>
-          <w:lang w:val="pt-PT"/>
-        </w:rPr>
-      </w:pPr>
-    </w:p>
-    <w:p>
-      <w:pPr>
-        <w:rPr>
-          <w:b/>
-          <w:lang w:val="pt-PT"/>
-        </w:rPr>
-      </w:pPr>
-    </w:p>
-    <w:p>
-      <w:pPr>
-        <w:rPr>
-          <w:b/>
-          <w:lang w:val="pt-PT"/>
-        </w:rPr>
-      </w:pPr>
-    </w:p>
-    <w:p>
-      <w:pPr>
-        <w:rPr>
-          <w:b/>
-          <w:lang w:val="pt-PT"/>
-        </w:rPr>
-      </w:pPr>
-    </w:p>
-    <w:p>
-      <w:pPr>
-        <w:rPr>
-          <w:b/>
-          <w:sz w:val="20"/>
-          <w:lang w:val="pt-PT"/>
-        </w:rPr>
-      </w:pPr>
-      <w:r>
-        <w:rPr>
-          <w:b/>
-          <w:lang w:val="pt-PT"/>
+      <w:r>
+        <w:rPr>
+          <w:b/>
+          <w:sz w:val="20"/>
+          <w:lang w:val="pt-PT"/>
+        </w:rPr>
+        <w:br/>
+        <w:t xml:space="preserve">   </w:t>
+      </w:r>
+      <w:r>
+        <w:rPr>
+          <w:b/>
+          <w:sz w:val="20"/>
+          <w:lang w:val="pt-PT"/>
+        </w:rPr>
+        <w:br/>
+      </w:r>
+      <w:r>
+        <w:rPr>
+          <w:rFonts w:cstheme="minorHAnsi"/>
+          <w:b/>
+          <w:sz w:val="20"/>
+          <w:lang w:val="pt-PT"/>
+        </w:rPr>
+        <w:br/>
+      </w:r>
+      <w:r>
+        <w:rPr>
+          <w:rFonts w:cstheme="minorHAnsi"/>
+          <w:sz w:val="20"/>
+          <w:szCs w:val="20"/>
+          <w:u w:val="single"/>
+          <w:lang w:val="pt-PT"/>
+        </w:rPr>
+        <w:t>Back</w:t>
+      </w:r>
+      <w:r>
+        <w:rPr>
+          <w:rFonts w:cstheme="minorHAnsi"/>
+          <w:sz w:val="20"/>
+          <w:szCs w:val="20"/>
+          <w:u w:val="single"/>
+          <w:lang w:val="pt-PT"/>
+        </w:rPr>
+        <w:t xml:space="preserve"> End </w:t>
+      </w:r>
+      <w:r>
+        <w:rPr>
+          <w:rFonts w:cstheme="minorHAnsi"/>
+          <w:sz w:val="20"/>
+          <w:szCs w:val="20"/>
+          <w:u w:val="single"/>
+          <w:lang w:val="pt-PT"/>
+        </w:rPr>
+        <w:t xml:space="preserve">Node </w:t>
+      </w:r>
+      <w:proofErr w:type="spellStart"/>
+      <w:r>
+        <w:rPr>
+          <w:rFonts w:cstheme="minorHAnsi"/>
+          <w:sz w:val="20"/>
+          <w:szCs w:val="20"/>
+          <w:u w:val="single"/>
+          <w:lang w:val="pt-PT"/>
+        </w:rPr>
+        <w:t>Architecture</w:t>
+      </w:r>
+      <w:proofErr w:type="spellEnd"/>
+      <w:r>
+        <w:rPr>
+          <w:rFonts w:cstheme="minorHAnsi"/>
+          <w:sz w:val="20"/>
+          <w:szCs w:val="20"/>
+          <w:u w:val="single"/>
+          <w:lang w:val="pt-PT"/>
+        </w:rPr>
+        <w:t xml:space="preserve"> </w:t>
+      </w:r>
+      <w:proofErr w:type="spellStart"/>
+      <w:r>
+        <w:rPr>
+          <w:rFonts w:cstheme="minorHAnsi"/>
+          <w:sz w:val="20"/>
+          <w:szCs w:val="20"/>
+          <w:u w:val="single"/>
+          <w:lang w:val="pt-PT"/>
+        </w:rPr>
+        <w:t>overview</w:t>
+      </w:r>
+      <w:proofErr w:type="spellEnd"/>
+    </w:p>
+    <w:p>
+      <w:pPr>
+        <w:rPr>
+          <w:rFonts w:cstheme="minorHAnsi"/>
+          <w:b/>
+          <w:sz w:val="20"/>
+          <w:lang w:val="pt-PT"/>
+        </w:rPr>
+      </w:pPr>
+    </w:p>
+    <w:p>
+      <w:pPr>
+        <w:rPr>
+          <w:rFonts w:cstheme="minorHAnsi"/>
+          <w:sz w:val="20"/>
+          <w:szCs w:val="20"/>
+          <w:u w:val="single"/>
+          <w:lang w:val="pt-PT"/>
+        </w:rPr>
+      </w:pPr>
+      <w:r>
+        <w:rPr>
+          <w:rFonts w:cstheme="minorHAnsi"/>
+          <w:b/>
+          <w:sz w:val="20"/>
+          <w:lang w:val="pt-PT"/>
+        </w:rPr>
+        <w:br/>
+      </w:r>
+      <w:r>
+        <w:rPr>
+          <w:rFonts w:cstheme="minorHAnsi"/>
+          <w:sz w:val="20"/>
+          <w:szCs w:val="20"/>
+          <w:u w:val="single"/>
+          <w:lang w:val="pt-PT"/>
+        </w:rPr>
+        <w:t xml:space="preserve">Front End Angular </w:t>
+      </w:r>
+      <w:proofErr w:type="spellStart"/>
+      <w:r>
+        <w:rPr>
+          <w:rFonts w:cstheme="minorHAnsi"/>
+          <w:sz w:val="20"/>
+          <w:szCs w:val="20"/>
+          <w:u w:val="single"/>
+          <w:lang w:val="pt-PT"/>
+        </w:rPr>
+        <w:t>Architecture</w:t>
+      </w:r>
+      <w:proofErr w:type="spellEnd"/>
+      <w:r>
+        <w:rPr>
+          <w:rFonts w:cstheme="minorHAnsi"/>
+          <w:sz w:val="20"/>
+          <w:szCs w:val="20"/>
+          <w:u w:val="single"/>
+          <w:lang w:val="pt-PT"/>
+        </w:rPr>
+        <w:t xml:space="preserve"> </w:t>
+      </w:r>
+      <w:proofErr w:type="spellStart"/>
+      <w:r>
+        <w:rPr>
+          <w:rFonts w:cstheme="minorHAnsi"/>
+          <w:sz w:val="20"/>
+          <w:szCs w:val="20"/>
+          <w:u w:val="single"/>
+          <w:lang w:val="pt-PT"/>
+        </w:rPr>
+        <w:t>overview</w:t>
+      </w:r>
+      <w:proofErr w:type="spellEnd"/>
+    </w:p>
+    <w:p>
+      <w:pPr>
+        <w:rPr>
+          <w:rFonts w:cstheme="minorHAnsi"/>
+          <w:sz w:val="20"/>
+          <w:szCs w:val="20"/>
+          <w:lang w:val="pt-PT"/>
+        </w:rPr>
+      </w:pPr>
+    </w:p>
+    <w:p>
+      <w:pPr>
+        <w:rPr>
+          <w:rFonts w:cstheme="minorHAnsi"/>
+          <w:sz w:val="20"/>
+          <w:szCs w:val="20"/>
+        </w:rPr>
+      </w:pPr>
+      <w:r>
+        <w:rPr>
+          <w:rFonts w:cstheme="minorHAnsi"/>
+          <w:sz w:val="20"/>
+          <w:szCs w:val="20"/>
+        </w:rPr>
+        <w:t>Angular is a platform and framework for building client applications in HTML and TypeScript. Angular is written in TypeScript. It implements core and optional functionality as a set of TypeScript libraries that you import into your apps.</w:t>
+      </w:r>
+    </w:p>
+    <w:p>
+      <w:pPr>
+        <w:rPr>
+          <w:rFonts w:cstheme="minorHAnsi"/>
+          <w:sz w:val="20"/>
+          <w:szCs w:val="20"/>
+        </w:rPr>
+      </w:pPr>
+    </w:p>
+    <w:p>
+      <w:pPr>
+        <w:rPr>
+          <w:rFonts w:cstheme="minorHAnsi"/>
+          <w:sz w:val="20"/>
+          <w:szCs w:val="20"/>
+        </w:rPr>
+      </w:pPr>
+      <w:r>
+        <w:rPr>
+          <w:rFonts w:cstheme="minorHAnsi"/>
+          <w:sz w:val="20"/>
+          <w:szCs w:val="20"/>
+        </w:rPr>
+        <w:t xml:space="preserve">The basic building blocks of an Angular application are </w:t>
+      </w:r>
+      <w:proofErr w:type="spellStart"/>
+      <w:r>
+        <w:rPr>
+          <w:rFonts w:cstheme="minorHAnsi"/>
+          <w:sz w:val="20"/>
+          <w:szCs w:val="20"/>
+        </w:rPr>
+        <w:t>NgModules</w:t>
+      </w:r>
+      <w:proofErr w:type="spellEnd"/>
+      <w:r>
+        <w:rPr>
+          <w:rFonts w:cstheme="minorHAnsi"/>
+          <w:sz w:val="20"/>
+          <w:szCs w:val="20"/>
+        </w:rPr>
+        <w:t xml:space="preserve">, which provide a compilation context for components. </w:t>
+      </w:r>
+      <w:proofErr w:type="spellStart"/>
+      <w:r>
+        <w:rPr>
+          <w:rFonts w:cstheme="minorHAnsi"/>
+          <w:sz w:val="20"/>
+          <w:szCs w:val="20"/>
+        </w:rPr>
+        <w:t>NgModules</w:t>
+      </w:r>
+      <w:proofErr w:type="spellEnd"/>
+      <w:r>
+        <w:rPr>
+          <w:rFonts w:cstheme="minorHAnsi"/>
+          <w:sz w:val="20"/>
+          <w:szCs w:val="20"/>
+        </w:rPr>
+        <w:t xml:space="preserve"> collect related code into functional sets; an Angular app is defined by a set of </w:t>
+      </w:r>
+      <w:proofErr w:type="spellStart"/>
+      <w:r>
+        <w:rPr>
+          <w:rFonts w:cstheme="minorHAnsi"/>
+          <w:sz w:val="20"/>
+          <w:szCs w:val="20"/>
+        </w:rPr>
+        <w:t>NgModules</w:t>
+      </w:r>
+      <w:proofErr w:type="spellEnd"/>
+      <w:r>
+        <w:rPr>
+          <w:rFonts w:cstheme="minorHAnsi"/>
+          <w:sz w:val="20"/>
+          <w:szCs w:val="20"/>
+        </w:rPr>
+        <w:t>. An app always has at least a root module that enables bootstrapping, and typically has many more feature modules.</w:t>
+      </w:r>
+    </w:p>
+    <w:p>
+      <w:pPr>
+        <w:rPr>
+          <w:rFonts w:cstheme="minorHAnsi"/>
+          <w:sz w:val="20"/>
+          <w:szCs w:val="20"/>
+        </w:rPr>
+      </w:pPr>
+    </w:p>
+    <w:p>
+      <w:pPr>
+        <w:rPr>
+          <w:rFonts w:cstheme="minorHAnsi"/>
+          <w:sz w:val="20"/>
+          <w:szCs w:val="20"/>
+        </w:rPr>
+      </w:pPr>
+      <w:r>
+        <w:rPr>
+          <w:rFonts w:cstheme="minorHAnsi"/>
+          <w:sz w:val="20"/>
+          <w:szCs w:val="20"/>
+        </w:rPr>
+        <w:t>Components define views, which are sets of screen elements that Angular can choose among and modify according to your program logic and data.</w:t>
+      </w:r>
+    </w:p>
+    <w:p>
+      <w:pPr>
+        <w:rPr>
+          <w:rFonts w:cstheme="minorHAnsi"/>
+          <w:sz w:val="20"/>
+          <w:szCs w:val="20"/>
+        </w:rPr>
+      </w:pPr>
+    </w:p>
+    <w:p>
+      <w:pPr>
+        <w:rPr>
+          <w:rFonts w:cstheme="minorHAnsi"/>
+          <w:sz w:val="20"/>
+          <w:szCs w:val="20"/>
+        </w:rPr>
+      </w:pPr>
+      <w:r>
+        <w:rPr>
+          <w:rFonts w:cstheme="minorHAnsi"/>
+          <w:sz w:val="20"/>
+          <w:szCs w:val="20"/>
+        </w:rPr>
+        <w:t>Components use services, which provide specific functionality not directly related to views. Service providers can be injected into components as dependencies, making your code modular, reusable, and efficient.</w:t>
+      </w:r>
+    </w:p>
+    <w:p>
+      <w:pPr>
+        <w:rPr>
+          <w:rFonts w:cstheme="minorHAnsi"/>
+          <w:sz w:val="20"/>
+          <w:szCs w:val="20"/>
+        </w:rPr>
+      </w:pPr>
+    </w:p>
+    <w:p>
+      <w:pPr>
+        <w:rPr>
+          <w:rFonts w:cstheme="minorHAnsi"/>
+          <w:sz w:val="20"/>
+          <w:szCs w:val="20"/>
+        </w:rPr>
+      </w:pPr>
+      <w:r>
+        <w:rPr>
+          <w:rFonts w:cstheme="minorHAnsi"/>
+          <w:sz w:val="20"/>
+          <w:szCs w:val="20"/>
+        </w:rPr>
+        <w:t>Both components and services are simply classes, with decorators that mark their type and provide metadata that tells Angular how to use them.</w:t>
+      </w:r>
+    </w:p>
+    <w:p>
+      <w:pPr>
+        <w:rPr>
+          <w:rFonts w:cstheme="minorHAnsi"/>
+          <w:sz w:val="20"/>
+          <w:szCs w:val="20"/>
+        </w:rPr>
+      </w:pPr>
+    </w:p>
+    <w:p>
+      <w:pPr>
+        <w:rPr>
+          <w:rFonts w:cstheme="minorHAnsi"/>
+          <w:sz w:val="20"/>
+          <w:szCs w:val="20"/>
+        </w:rPr>
+      </w:pPr>
+      <w:r>
+        <w:rPr>
+          <w:rFonts w:cstheme="minorHAnsi"/>
+          <w:sz w:val="20"/>
+          <w:szCs w:val="20"/>
+        </w:rPr>
+        <w:t>The metadata for a component class associates it with a template that defines a view. A template combines ordinary HTML with Angular directives and binding markup that allow Angular to modify the HTML before rendering it for display.</w:t>
+      </w:r>
+    </w:p>
+    <w:p>
+      <w:pPr>
+        <w:rPr>
+          <w:rFonts w:cstheme="minorHAnsi"/>
+          <w:sz w:val="20"/>
+          <w:szCs w:val="20"/>
+        </w:rPr>
+      </w:pPr>
+    </w:p>
+    <w:p>
+      <w:pPr>
+        <w:rPr>
+          <w:rFonts w:cstheme="minorHAnsi"/>
+          <w:sz w:val="20"/>
+          <w:szCs w:val="20"/>
+        </w:rPr>
+      </w:pPr>
+      <w:r>
+        <w:rPr>
+          <w:rFonts w:cstheme="minorHAnsi"/>
+          <w:sz w:val="20"/>
+          <w:szCs w:val="20"/>
+        </w:rPr>
+        <w:t>The metadata for a service class provides the information Angular needs to make it available to components through dependency injection (DI).</w:t>
+      </w:r>
+    </w:p>
+    <w:p>
+      <w:pPr>
+        <w:rPr>
+          <w:rFonts w:cstheme="minorHAnsi"/>
+          <w:sz w:val="20"/>
+          <w:szCs w:val="20"/>
+        </w:rPr>
+      </w:pPr>
+    </w:p>
+    <w:p>
+      <w:pPr>
+        <w:rPr>
+          <w:rFonts w:cstheme="minorHAnsi"/>
+          <w:sz w:val="20"/>
+          <w:szCs w:val="20"/>
+        </w:rPr>
+      </w:pPr>
+      <w:r>
+        <w:rPr>
+          <w:rFonts w:cstheme="minorHAnsi"/>
+          <w:sz w:val="20"/>
+          <w:szCs w:val="20"/>
+        </w:rPr>
+        <w:t>An app's components typically define many views, arranged hierarchically. Angular provides the Router service to help you define navigation paths among views. The router provides sophisticated in-browser navigational capabilities.</w:t>
+      </w:r>
+    </w:p>
+    <w:p>
+      <w:pPr>
+        <w:rPr>
+          <w:rFonts w:cstheme="minorHAnsi"/>
+          <w:sz w:val="20"/>
+          <w:szCs w:val="20"/>
+        </w:rPr>
+      </w:pPr>
+    </w:p>
+    <w:p>
+      <w:pPr>
+        <w:rPr>
+          <w:rFonts w:cstheme="minorHAnsi"/>
+          <w:sz w:val="20"/>
+          <w:szCs w:val="20"/>
+        </w:rPr>
+      </w:pPr>
+      <w:r>
+        <w:rPr>
+          <w:rFonts w:cstheme="minorHAnsi"/>
+          <w:sz w:val="20"/>
+          <w:szCs w:val="20"/>
+        </w:rPr>
+        <w:t>Modules</w:t>
+      </w:r>
+    </w:p>
+    <w:p>
+      <w:pPr>
+        <w:rPr>
+          <w:rFonts w:cstheme="minorHAnsi"/>
+          <w:sz w:val="20"/>
+          <w:szCs w:val="20"/>
+        </w:rPr>
+      </w:pPr>
+      <w:r>
+        <w:rPr>
+          <w:rFonts w:cstheme="minorHAnsi"/>
+          <w:sz w:val="20"/>
+          <w:szCs w:val="20"/>
+        </w:rPr>
+        <w:t xml:space="preserve">Angular </w:t>
+      </w:r>
+      <w:proofErr w:type="spellStart"/>
+      <w:r>
+        <w:rPr>
+          <w:rFonts w:cstheme="minorHAnsi"/>
+          <w:sz w:val="20"/>
+          <w:szCs w:val="20"/>
+        </w:rPr>
+        <w:t>NgModules</w:t>
+      </w:r>
+      <w:proofErr w:type="spellEnd"/>
+      <w:r>
+        <w:rPr>
+          <w:rFonts w:cstheme="minorHAnsi"/>
+          <w:sz w:val="20"/>
+          <w:szCs w:val="20"/>
+        </w:rPr>
+        <w:t xml:space="preserve"> differ from and complement JavaScript (ES2015) modules. An </w:t>
+      </w:r>
+      <w:proofErr w:type="spellStart"/>
+      <w:r>
+        <w:rPr>
+          <w:rFonts w:cstheme="minorHAnsi"/>
+          <w:sz w:val="20"/>
+          <w:szCs w:val="20"/>
+        </w:rPr>
+        <w:t>NgModule</w:t>
+      </w:r>
+      <w:proofErr w:type="spellEnd"/>
+      <w:r>
+        <w:rPr>
+          <w:rFonts w:cstheme="minorHAnsi"/>
+          <w:sz w:val="20"/>
+          <w:szCs w:val="20"/>
+        </w:rPr>
+        <w:t xml:space="preserve"> declares a compilation context for a set of components that is dedicated to an application domain, a workflow, or a closely related set of capabilities. An </w:t>
+      </w:r>
+      <w:proofErr w:type="spellStart"/>
+      <w:r>
+        <w:rPr>
+          <w:rFonts w:cstheme="minorHAnsi"/>
+          <w:sz w:val="20"/>
+          <w:szCs w:val="20"/>
+        </w:rPr>
+        <w:t>NgModule</w:t>
+      </w:r>
+      <w:proofErr w:type="spellEnd"/>
+      <w:r>
+        <w:rPr>
+          <w:rFonts w:cstheme="minorHAnsi"/>
+          <w:sz w:val="20"/>
+          <w:szCs w:val="20"/>
+        </w:rPr>
+        <w:t xml:space="preserve"> can associate its components with related code, such as services, to form functional units.</w:t>
+      </w:r>
+    </w:p>
+    <w:p>
+      <w:pPr>
+        <w:rPr>
+          <w:rFonts w:cstheme="minorHAnsi"/>
+          <w:sz w:val="20"/>
+          <w:szCs w:val="20"/>
+        </w:rPr>
+      </w:pPr>
+    </w:p>
+    <w:p>
+      <w:pPr>
+        <w:rPr>
+          <w:rFonts w:cstheme="minorHAnsi"/>
+          <w:sz w:val="20"/>
+          <w:szCs w:val="20"/>
+        </w:rPr>
+      </w:pPr>
+      <w:r>
+        <w:rPr>
+          <w:rFonts w:cstheme="minorHAnsi"/>
+          <w:sz w:val="20"/>
+          <w:szCs w:val="20"/>
+        </w:rPr>
+        <w:t xml:space="preserve">Every Angular app has a root module, conventionally named </w:t>
+      </w:r>
+      <w:proofErr w:type="spellStart"/>
+      <w:r>
+        <w:rPr>
+          <w:rFonts w:cstheme="minorHAnsi"/>
+          <w:sz w:val="20"/>
+          <w:szCs w:val="20"/>
+        </w:rPr>
+        <w:t>AppModule</w:t>
+      </w:r>
+      <w:proofErr w:type="spellEnd"/>
+      <w:r>
+        <w:rPr>
+          <w:rFonts w:cstheme="minorHAnsi"/>
+          <w:sz w:val="20"/>
+          <w:szCs w:val="20"/>
+        </w:rPr>
+        <w:t>, which provides the bootstrap mechanism that launches the application. An app typically contains many functional modules.</w:t>
+      </w:r>
+    </w:p>
+    <w:p>
+      <w:pPr>
+        <w:rPr>
+          <w:rFonts w:cstheme="minorHAnsi"/>
+          <w:sz w:val="20"/>
+          <w:szCs w:val="20"/>
+        </w:rPr>
+      </w:pPr>
+    </w:p>
+    <w:p>
+      <w:pPr>
+        <w:rPr>
+          <w:rFonts w:cstheme="minorHAnsi"/>
+          <w:sz w:val="20"/>
+          <w:szCs w:val="20"/>
+        </w:rPr>
+      </w:pPr>
+      <w:r>
+        <w:rPr>
+          <w:rFonts w:cstheme="minorHAnsi"/>
+          <w:sz w:val="20"/>
+          <w:szCs w:val="20"/>
+        </w:rPr>
+        <w:t xml:space="preserve">Like JavaScript modules, </w:t>
+      </w:r>
+      <w:proofErr w:type="spellStart"/>
+      <w:r>
+        <w:rPr>
+          <w:rFonts w:cstheme="minorHAnsi"/>
+          <w:sz w:val="20"/>
+          <w:szCs w:val="20"/>
+        </w:rPr>
+        <w:t>NgModules</w:t>
+      </w:r>
+      <w:proofErr w:type="spellEnd"/>
+      <w:r>
+        <w:rPr>
+          <w:rFonts w:cstheme="minorHAnsi"/>
+          <w:sz w:val="20"/>
+          <w:szCs w:val="20"/>
+        </w:rPr>
+        <w:t xml:space="preserve"> can import functionality from other </w:t>
+      </w:r>
+      <w:proofErr w:type="spellStart"/>
+      <w:r>
+        <w:rPr>
+          <w:rFonts w:cstheme="minorHAnsi"/>
+          <w:sz w:val="20"/>
+          <w:szCs w:val="20"/>
+        </w:rPr>
+        <w:t>NgModules</w:t>
+      </w:r>
+      <w:proofErr w:type="spellEnd"/>
+      <w:r>
+        <w:rPr>
+          <w:rFonts w:cstheme="minorHAnsi"/>
+          <w:sz w:val="20"/>
+          <w:szCs w:val="20"/>
+        </w:rPr>
+        <w:t xml:space="preserve">, and allow their own functionality to be exported and used by other </w:t>
+      </w:r>
+      <w:proofErr w:type="spellStart"/>
+      <w:r>
+        <w:rPr>
+          <w:rFonts w:cstheme="minorHAnsi"/>
+          <w:sz w:val="20"/>
+          <w:szCs w:val="20"/>
+        </w:rPr>
+        <w:t>NgModules</w:t>
+      </w:r>
+      <w:proofErr w:type="spellEnd"/>
+      <w:r>
+        <w:rPr>
+          <w:rFonts w:cstheme="minorHAnsi"/>
+          <w:sz w:val="20"/>
+          <w:szCs w:val="20"/>
+        </w:rPr>
+        <w:t xml:space="preserve">. For example, to use the router service in your app, you import the Router </w:t>
+      </w:r>
+      <w:proofErr w:type="spellStart"/>
+      <w:r>
+        <w:rPr>
+          <w:rFonts w:cstheme="minorHAnsi"/>
+          <w:sz w:val="20"/>
+          <w:szCs w:val="20"/>
+        </w:rPr>
+        <w:t>NgModule</w:t>
+      </w:r>
+      <w:proofErr w:type="spellEnd"/>
+      <w:r>
+        <w:rPr>
+          <w:rFonts w:cstheme="minorHAnsi"/>
+          <w:sz w:val="20"/>
+          <w:szCs w:val="20"/>
+        </w:rPr>
+        <w:t>.</w:t>
+      </w:r>
+    </w:p>
+    <w:p>
+      <w:pPr>
+        <w:rPr>
+          <w:rFonts w:cstheme="minorHAnsi"/>
+          <w:sz w:val="20"/>
+          <w:szCs w:val="20"/>
+        </w:rPr>
+      </w:pPr>
+    </w:p>
+    <w:p>
+      <w:pPr>
+        <w:rPr>
+          <w:rFonts w:cstheme="minorHAnsi"/>
+          <w:sz w:val="20"/>
+          <w:szCs w:val="20"/>
+        </w:rPr>
+      </w:pPr>
+      <w:r>
+        <w:rPr>
+          <w:rFonts w:cstheme="minorHAnsi"/>
+          <w:sz w:val="20"/>
+          <w:szCs w:val="20"/>
+        </w:rPr>
+        <w:t>Organizing your code into distinct functional modules helps in managing development of complex applications, and in designing for reusability. In addition, this technique lets you take advantage of lazy-loading—that is, loading modules on demand—to minimize the amount of code that needs to be loaded at startup.</w:t>
+      </w:r>
+    </w:p>
+    <w:p>
+      <w:pPr>
+        <w:rPr>
+          <w:rFonts w:cstheme="minorHAnsi"/>
+          <w:sz w:val="20"/>
+          <w:szCs w:val="20"/>
+        </w:rPr>
+      </w:pPr>
+    </w:p>
+    <w:p>
+      <w:pPr>
+        <w:rPr>
+          <w:rFonts w:cstheme="minorHAnsi"/>
+          <w:sz w:val="20"/>
+          <w:szCs w:val="20"/>
+        </w:rPr>
+      </w:pPr>
+      <w:r>
+        <w:rPr>
+          <w:rFonts w:cstheme="minorHAnsi"/>
+          <w:sz w:val="20"/>
+          <w:szCs w:val="20"/>
+        </w:rPr>
+        <w:t>For a more detailed discussion, see Introduction to modules.</w:t>
+      </w:r>
+    </w:p>
+    <w:p>
+      <w:pPr>
+        <w:rPr>
+          <w:rFonts w:cstheme="minorHAnsi"/>
+          <w:sz w:val="20"/>
+          <w:szCs w:val="20"/>
+        </w:rPr>
+      </w:pPr>
+    </w:p>
+    <w:p>
+      <w:pPr>
+        <w:rPr>
+          <w:rFonts w:cstheme="minorHAnsi"/>
+          <w:sz w:val="20"/>
+          <w:szCs w:val="20"/>
+        </w:rPr>
+      </w:pPr>
+      <w:r>
+        <w:rPr>
+          <w:rFonts w:cstheme="minorHAnsi"/>
+          <w:sz w:val="20"/>
+          <w:szCs w:val="20"/>
+        </w:rPr>
+        <w:t>Components</w:t>
+      </w:r>
+    </w:p>
+    <w:p>
+      <w:pPr>
+        <w:rPr>
+          <w:rFonts w:cstheme="minorHAnsi"/>
+          <w:sz w:val="20"/>
+          <w:szCs w:val="20"/>
+        </w:rPr>
+      </w:pPr>
+      <w:r>
+        <w:rPr>
+          <w:rFonts w:cstheme="minorHAnsi"/>
+          <w:sz w:val="20"/>
+          <w:szCs w:val="20"/>
+        </w:rPr>
+        <w:t xml:space="preserve">Every Angular application has at least one component, the root component that connects a component hierarchy with the page document object model (DOM). Each component defines a class that contains application data and </w:t>
+      </w:r>
+      <w:proofErr w:type="gramStart"/>
+      <w:r>
+        <w:rPr>
+          <w:rFonts w:cstheme="minorHAnsi"/>
+          <w:sz w:val="20"/>
+          <w:szCs w:val="20"/>
+        </w:rPr>
+        <w:t>logic, and</w:t>
+      </w:r>
+      <w:proofErr w:type="gramEnd"/>
+      <w:r>
+        <w:rPr>
+          <w:rFonts w:cstheme="minorHAnsi"/>
+          <w:sz w:val="20"/>
+          <w:szCs w:val="20"/>
+        </w:rPr>
+        <w:t xml:space="preserve"> is associated with an HTML template that defines a view to be displayed in a target environment.</w:t>
+      </w:r>
+    </w:p>
+    <w:p>
+      <w:pPr>
+        <w:rPr>
+          <w:rFonts w:cstheme="minorHAnsi"/>
+          <w:sz w:val="20"/>
+          <w:szCs w:val="20"/>
+        </w:rPr>
+      </w:pPr>
+    </w:p>
+    <w:p>
+      <w:pPr>
+        <w:rPr>
+          <w:rFonts w:cstheme="minorHAnsi"/>
+          <w:sz w:val="20"/>
+          <w:szCs w:val="20"/>
+        </w:rPr>
+      </w:pPr>
+      <w:r>
+        <w:rPr>
+          <w:rFonts w:cstheme="minorHAnsi"/>
+          <w:sz w:val="20"/>
+          <w:szCs w:val="20"/>
+        </w:rPr>
+        <w:t>The @</w:t>
+      </w:r>
+      <w:proofErr w:type="gramStart"/>
+      <w:r>
+        <w:rPr>
+          <w:rFonts w:cstheme="minorHAnsi"/>
+          <w:sz w:val="20"/>
+          <w:szCs w:val="20"/>
+        </w:rPr>
+        <w:t>Component(</w:t>
+      </w:r>
+      <w:proofErr w:type="gramEnd"/>
+      <w:r>
+        <w:rPr>
+          <w:rFonts w:cstheme="minorHAnsi"/>
+          <w:sz w:val="20"/>
+          <w:szCs w:val="20"/>
+        </w:rPr>
+        <w:t>) decorator identifies the class immediately below it as a component, and provides the template and related component-specific metadata.</w:t>
+      </w:r>
+    </w:p>
+    <w:p>
+      <w:pPr>
+        <w:rPr>
+          <w:rFonts w:cstheme="minorHAnsi"/>
+          <w:sz w:val="20"/>
+          <w:szCs w:val="20"/>
+        </w:rPr>
+      </w:pPr>
+    </w:p>
+    <w:p>
+      <w:pPr>
+        <w:rPr>
+          <w:rFonts w:cstheme="minorHAnsi"/>
+          <w:sz w:val="20"/>
+          <w:szCs w:val="20"/>
+        </w:rPr>
+      </w:pPr>
+      <w:r>
+        <w:rPr>
+          <w:rFonts w:cstheme="minorHAnsi"/>
+          <w:sz w:val="20"/>
+          <w:szCs w:val="20"/>
+        </w:rPr>
+        <w:t>Decorators are functions that modify JavaScript classes. Angular defines a number of decorators that attach specific kinds of metadata to classes, so that the system knows what those classes mean and how they should work.</w:t>
+      </w:r>
+    </w:p>
+    <w:p>
+      <w:pPr>
+        <w:rPr>
+          <w:rFonts w:cstheme="minorHAnsi"/>
+          <w:sz w:val="20"/>
+          <w:szCs w:val="20"/>
+        </w:rPr>
+      </w:pPr>
+    </w:p>
+    <w:p>
+      <w:pPr>
+        <w:rPr>
+          <w:rFonts w:cstheme="minorHAnsi"/>
+          <w:sz w:val="20"/>
+          <w:szCs w:val="20"/>
+        </w:rPr>
+      </w:pPr>
+      <w:r>
+        <w:rPr>
+          <w:rFonts w:cstheme="minorHAnsi"/>
+          <w:sz w:val="20"/>
+          <w:szCs w:val="20"/>
+        </w:rPr>
+        <w:t>Learn more about decorators on the web.</w:t>
+      </w:r>
+    </w:p>
+    <w:p>
+      <w:pPr>
+        <w:rPr>
+          <w:rFonts w:cstheme="minorHAnsi"/>
+          <w:sz w:val="20"/>
+          <w:szCs w:val="20"/>
+        </w:rPr>
+      </w:pPr>
+    </w:p>
+    <w:p>
+      <w:pPr>
+        <w:rPr>
+          <w:rFonts w:cstheme="minorHAnsi"/>
+          <w:sz w:val="20"/>
+          <w:szCs w:val="20"/>
+        </w:rPr>
+      </w:pPr>
+      <w:r>
+        <w:rPr>
+          <w:rFonts w:cstheme="minorHAnsi"/>
+          <w:sz w:val="20"/>
+          <w:szCs w:val="20"/>
+        </w:rPr>
+        <w:t>Templates, directives, and data binding</w:t>
+      </w:r>
+    </w:p>
+    <w:p>
+      <w:pPr>
+        <w:rPr>
+          <w:rFonts w:cstheme="minorHAnsi"/>
+          <w:sz w:val="20"/>
+          <w:szCs w:val="20"/>
+        </w:rPr>
+      </w:pPr>
+      <w:r>
+        <w:rPr>
+          <w:rFonts w:cstheme="minorHAnsi"/>
+          <w:sz w:val="20"/>
+          <w:szCs w:val="20"/>
+        </w:rPr>
+        <w:t>A template combines HTML with Angular markup that can modify HTML elements before they are displayed. Template directives provide program logic, and binding markup connects your application data and the DOM. There are two types of data binding:</w:t>
+      </w:r>
+    </w:p>
+    <w:p>
+      <w:pPr>
+        <w:rPr>
+          <w:rFonts w:cstheme="minorHAnsi"/>
+          <w:sz w:val="20"/>
+          <w:szCs w:val="20"/>
+        </w:rPr>
+      </w:pPr>
+    </w:p>
+    <w:p>
+      <w:pPr>
+        <w:rPr>
+          <w:rFonts w:cstheme="minorHAnsi"/>
+          <w:sz w:val="20"/>
+          <w:szCs w:val="20"/>
+        </w:rPr>
+      </w:pPr>
+      <w:r>
+        <w:rPr>
+          <w:rFonts w:cstheme="minorHAnsi"/>
+          <w:sz w:val="20"/>
+          <w:szCs w:val="20"/>
+        </w:rPr>
+        <w:t>Event binding lets your app respond to user input in the target environment by updating your application data.</w:t>
+      </w:r>
+    </w:p>
+    <w:p>
+      <w:pPr>
+        <w:rPr>
+          <w:rFonts w:cstheme="minorHAnsi"/>
+          <w:sz w:val="20"/>
+          <w:szCs w:val="20"/>
+        </w:rPr>
+      </w:pPr>
+      <w:r>
+        <w:rPr>
+          <w:rFonts w:cstheme="minorHAnsi"/>
+          <w:sz w:val="20"/>
+          <w:szCs w:val="20"/>
+        </w:rPr>
+        <w:t>Property binding lets you interpolate values that are computed from your application data into the HTML.</w:t>
+      </w:r>
+    </w:p>
+    <w:p>
+      <w:pPr>
+        <w:rPr>
+          <w:rFonts w:cstheme="minorHAnsi"/>
+          <w:sz w:val="20"/>
+          <w:szCs w:val="20"/>
+        </w:rPr>
+      </w:pPr>
+      <w:r>
+        <w:rPr>
+          <w:rFonts w:cstheme="minorHAnsi"/>
+          <w:sz w:val="20"/>
+          <w:szCs w:val="20"/>
+        </w:rPr>
+        <w:t>Before a view is displayed, Angular evaluates the directives and resolves the binding syntax in the template to modify the HTML elements and the DOM, according to your program data and logic. Angular supports two-way data binding, meaning that changes in the DOM, such as user choices, are also reflected in your program data.</w:t>
+      </w:r>
+    </w:p>
+    <w:p>
+      <w:pPr>
+        <w:rPr>
+          <w:rFonts w:cstheme="minorHAnsi"/>
+          <w:sz w:val="20"/>
+          <w:szCs w:val="20"/>
+        </w:rPr>
+      </w:pPr>
+    </w:p>
+    <w:p>
+      <w:pPr>
+        <w:rPr>
+          <w:rFonts w:cstheme="minorHAnsi"/>
+          <w:sz w:val="20"/>
+          <w:szCs w:val="20"/>
+        </w:rPr>
+      </w:pPr>
+      <w:r>
+        <w:rPr>
+          <w:rFonts w:cstheme="minorHAnsi"/>
+          <w:sz w:val="20"/>
+          <w:szCs w:val="20"/>
+        </w:rPr>
+        <w:t>Your templates can use pipes to improve the user experience by transforming values for display. For example, use pipes to display dates and currency values that are appropriate for a user's locale. Angular provides predefined pipes for common transformations, and you can also define your own pipes.</w:t>
+      </w:r>
+    </w:p>
+    <w:p>
+      <w:pPr>
+        <w:rPr>
+          <w:rFonts w:cstheme="minorHAnsi"/>
+          <w:sz w:val="20"/>
+          <w:szCs w:val="20"/>
+        </w:rPr>
+      </w:pPr>
+    </w:p>
+    <w:p>
+      <w:pPr>
+        <w:rPr>
+          <w:rFonts w:cstheme="minorHAnsi"/>
+          <w:sz w:val="20"/>
+          <w:szCs w:val="20"/>
+        </w:rPr>
+      </w:pPr>
+      <w:r>
+        <w:rPr>
+          <w:rFonts w:cstheme="minorHAnsi"/>
+          <w:sz w:val="20"/>
+          <w:szCs w:val="20"/>
+        </w:rPr>
+        <w:t>For a more detailed discussion of these concepts, see Introduction to components.</w:t>
+      </w:r>
+    </w:p>
+    <w:p>
+      <w:pPr>
+        <w:rPr>
+          <w:rFonts w:cstheme="minorHAnsi"/>
+          <w:sz w:val="20"/>
+          <w:szCs w:val="20"/>
+        </w:rPr>
+      </w:pPr>
+    </w:p>
+    <w:p>
+      <w:pPr>
+        <w:rPr>
+          <w:rFonts w:cstheme="minorHAnsi"/>
+          <w:sz w:val="20"/>
+          <w:szCs w:val="20"/>
+        </w:rPr>
+      </w:pPr>
+      <w:r>
+        <w:rPr>
+          <w:rFonts w:cstheme="minorHAnsi"/>
+          <w:sz w:val="20"/>
+          <w:szCs w:val="20"/>
+        </w:rPr>
+        <w:t>Services and dependency injection</w:t>
+      </w:r>
+    </w:p>
+    <w:p>
+      <w:pPr>
+        <w:rPr>
+          <w:rFonts w:cstheme="minorHAnsi"/>
+          <w:sz w:val="20"/>
+          <w:szCs w:val="20"/>
+        </w:rPr>
+      </w:pPr>
+      <w:r>
+        <w:rPr>
+          <w:rFonts w:cstheme="minorHAnsi"/>
+          <w:sz w:val="20"/>
+          <w:szCs w:val="20"/>
+        </w:rPr>
+        <w:t>For data or logic that isn't associated with a specific view, and that you want to share across components, you create a service class. A service class definition is immediately preceded by the @</w:t>
+      </w:r>
+      <w:proofErr w:type="gramStart"/>
+      <w:r>
+        <w:rPr>
+          <w:rFonts w:cstheme="minorHAnsi"/>
+          <w:sz w:val="20"/>
+          <w:szCs w:val="20"/>
+        </w:rPr>
+        <w:t>Injectable(</w:t>
+      </w:r>
+      <w:proofErr w:type="gramEnd"/>
+      <w:r>
+        <w:rPr>
+          <w:rFonts w:cstheme="minorHAnsi"/>
+          <w:sz w:val="20"/>
+          <w:szCs w:val="20"/>
+        </w:rPr>
+        <w:t>) decorator. The decorator provides the metadata that allows your service to be injected into client components as a dependency.</w:t>
+      </w:r>
+    </w:p>
+    <w:p>
+      <w:pPr>
+        <w:rPr>
+          <w:rFonts w:cstheme="minorHAnsi"/>
+          <w:sz w:val="20"/>
+          <w:szCs w:val="20"/>
+        </w:rPr>
+      </w:pPr>
+    </w:p>
+    <w:p>
+      <w:pPr>
+        <w:rPr>
+          <w:rFonts w:cstheme="minorHAnsi"/>
+          <w:sz w:val="20"/>
+          <w:szCs w:val="20"/>
+        </w:rPr>
+      </w:pPr>
+      <w:r>
+        <w:rPr>
+          <w:rFonts w:cstheme="minorHAnsi"/>
+          <w:sz w:val="20"/>
+          <w:szCs w:val="20"/>
+        </w:rPr>
+        <w:t>Dependency injection (DI) lets you keep your component classes lean and efficient. They don't fetch data from the server, validate user input, or log directly to the console; they delegate such tasks to services.</w:t>
+      </w:r>
+    </w:p>
+    <w:p>
+      <w:pPr>
+        <w:rPr>
+          <w:rFonts w:cstheme="minorHAnsi"/>
+          <w:sz w:val="20"/>
+          <w:szCs w:val="20"/>
+        </w:rPr>
+      </w:pPr>
+    </w:p>
+    <w:p>
+      <w:pPr>
+        <w:rPr>
+          <w:rFonts w:cstheme="minorHAnsi"/>
+          <w:sz w:val="20"/>
+          <w:szCs w:val="20"/>
+        </w:rPr>
+      </w:pPr>
+      <w:r>
+        <w:rPr>
+          <w:rFonts w:cstheme="minorHAnsi"/>
+          <w:sz w:val="20"/>
+          <w:szCs w:val="20"/>
+        </w:rPr>
+        <w:t>For a more detailed discussion, see Introduction to services and DI.</w:t>
+      </w:r>
+    </w:p>
+    <w:p>
+      <w:pPr>
+        <w:rPr>
+          <w:rFonts w:cstheme="minorHAnsi"/>
+          <w:sz w:val="20"/>
+          <w:szCs w:val="20"/>
+        </w:rPr>
+      </w:pPr>
+    </w:p>
+    <w:p>
+      <w:pPr>
+        <w:rPr>
+          <w:rFonts w:cstheme="minorHAnsi"/>
+          <w:sz w:val="20"/>
+          <w:szCs w:val="20"/>
+        </w:rPr>
+      </w:pPr>
+      <w:r>
+        <w:rPr>
+          <w:rFonts w:cstheme="minorHAnsi"/>
+          <w:sz w:val="20"/>
+          <w:szCs w:val="20"/>
+        </w:rPr>
+        <w:t>Routing</w:t>
+      </w:r>
+    </w:p>
+    <w:p>
+      <w:pPr>
+        <w:rPr>
+          <w:rFonts w:cstheme="minorHAnsi"/>
+          <w:sz w:val="20"/>
+          <w:szCs w:val="20"/>
+        </w:rPr>
+      </w:pPr>
+      <w:r>
+        <w:rPr>
+          <w:rFonts w:cstheme="minorHAnsi"/>
+          <w:sz w:val="20"/>
+          <w:szCs w:val="20"/>
+        </w:rPr>
+        <w:t xml:space="preserve">The Angular Router </w:t>
+      </w:r>
+      <w:proofErr w:type="spellStart"/>
+      <w:r>
+        <w:rPr>
+          <w:rFonts w:cstheme="minorHAnsi"/>
+          <w:sz w:val="20"/>
+          <w:szCs w:val="20"/>
+        </w:rPr>
+        <w:t>NgModule</w:t>
+      </w:r>
+      <w:proofErr w:type="spellEnd"/>
+      <w:r>
+        <w:rPr>
+          <w:rFonts w:cstheme="minorHAnsi"/>
+          <w:sz w:val="20"/>
+          <w:szCs w:val="20"/>
+        </w:rPr>
+        <w:t xml:space="preserve"> provides a service that lets you define a navigation path among the different application states and view hierarchies in your app. It is modeled on the familiar browser navigation conventions:</w:t>
+      </w:r>
+    </w:p>
+    <w:p>
+      <w:pPr>
+        <w:rPr>
+          <w:rFonts w:cstheme="minorHAnsi"/>
+          <w:sz w:val="20"/>
+          <w:szCs w:val="20"/>
+        </w:rPr>
+      </w:pPr>
+    </w:p>
+    <w:p>
+      <w:pPr>
+        <w:rPr>
+          <w:rFonts w:cstheme="minorHAnsi"/>
+          <w:sz w:val="20"/>
+          <w:szCs w:val="20"/>
+        </w:rPr>
+      </w:pPr>
+      <w:r>
+        <w:rPr>
+          <w:rFonts w:cstheme="minorHAnsi"/>
+          <w:sz w:val="20"/>
+          <w:szCs w:val="20"/>
+        </w:rPr>
+        <w:t>Enter a URL in the address bar and the browser navigates to a corresponding page.</w:t>
+      </w:r>
+    </w:p>
+    <w:p>
+      <w:pPr>
+        <w:rPr>
+          <w:rFonts w:cstheme="minorHAnsi"/>
+          <w:sz w:val="20"/>
+          <w:szCs w:val="20"/>
+        </w:rPr>
+      </w:pPr>
+    </w:p>
+    <w:p>
+      <w:pPr>
+        <w:rPr>
+          <w:rFonts w:cstheme="minorHAnsi"/>
+          <w:sz w:val="20"/>
+          <w:szCs w:val="20"/>
+        </w:rPr>
+      </w:pPr>
+      <w:r>
+        <w:rPr>
+          <w:rFonts w:cstheme="minorHAnsi"/>
+          <w:sz w:val="20"/>
+          <w:szCs w:val="20"/>
+        </w:rPr>
+        <w:t>Click links on the page and the browser navigates to a new page.</w:t>
+      </w:r>
+    </w:p>
+    <w:p>
+      <w:pPr>
+        <w:rPr>
+          <w:rFonts w:cstheme="minorHAnsi"/>
+          <w:sz w:val="20"/>
+          <w:szCs w:val="20"/>
+        </w:rPr>
+      </w:pPr>
+    </w:p>
+    <w:p>
+      <w:pPr>
+        <w:rPr>
+          <w:rFonts w:cstheme="minorHAnsi"/>
+          <w:sz w:val="20"/>
+          <w:szCs w:val="20"/>
+        </w:rPr>
+      </w:pPr>
+      <w:r>
+        <w:rPr>
+          <w:rFonts w:cstheme="minorHAnsi"/>
+          <w:sz w:val="20"/>
+          <w:szCs w:val="20"/>
+        </w:rPr>
+        <w:t>Click the browser's back and forward buttons and the browser navigates backward and forward through the history of pages you've seen.</w:t>
+      </w:r>
+    </w:p>
+    <w:p>
+      <w:pPr>
+        <w:rPr>
+          <w:rFonts w:cstheme="minorHAnsi"/>
+          <w:sz w:val="20"/>
+          <w:szCs w:val="20"/>
+        </w:rPr>
+      </w:pPr>
+    </w:p>
+    <w:p>
+      <w:pPr>
+        <w:rPr>
+          <w:rFonts w:cstheme="minorHAnsi"/>
+          <w:sz w:val="20"/>
+          <w:szCs w:val="20"/>
+        </w:rPr>
+      </w:pPr>
+      <w:r>
+        <w:rPr>
+          <w:rFonts w:cstheme="minorHAnsi"/>
+          <w:sz w:val="20"/>
+          <w:szCs w:val="20"/>
+        </w:rPr>
+        <w:t>The router maps URL-like paths to views instead of pages. When a user performs an action, such as clicking a link, that would load a new page in the browser, the router intercepts the browser's behavior, and shows or hides view hierarchies.</w:t>
+      </w:r>
+    </w:p>
+    <w:p>
+      <w:pPr>
+        <w:rPr>
+          <w:rFonts w:cstheme="minorHAnsi"/>
+          <w:sz w:val="20"/>
+          <w:szCs w:val="20"/>
+        </w:rPr>
+      </w:pPr>
+    </w:p>
+    <w:p>
+      <w:pPr>
+        <w:rPr>
+          <w:rFonts w:cstheme="minorHAnsi"/>
+          <w:sz w:val="20"/>
+          <w:szCs w:val="20"/>
+        </w:rPr>
+      </w:pPr>
+      <w:r>
+        <w:rPr>
+          <w:rFonts w:cstheme="minorHAnsi"/>
+          <w:sz w:val="20"/>
+          <w:szCs w:val="20"/>
+        </w:rPr>
+        <w:t>If the router determines that the current application state requires particular functionality, and the module that defines it hasn't been loaded, the router can lazy-load the module on demand.</w:t>
+      </w:r>
+    </w:p>
+    <w:p>
+      <w:pPr>
+        <w:rPr>
+          <w:rFonts w:cstheme="minorHAnsi"/>
+          <w:sz w:val="20"/>
+          <w:szCs w:val="20"/>
+        </w:rPr>
+      </w:pPr>
+    </w:p>
+    <w:p>
+      <w:pPr>
+        <w:rPr>
+          <w:rFonts w:cstheme="minorHAnsi"/>
+          <w:sz w:val="20"/>
+          <w:szCs w:val="20"/>
+        </w:rPr>
+      </w:pPr>
+      <w:r>
+        <w:rPr>
+          <w:rFonts w:cstheme="minorHAnsi"/>
+          <w:sz w:val="20"/>
+          <w:szCs w:val="20"/>
+        </w:rPr>
+        <w:t>The router interprets a link URL according to your app's view navigation rules and data state. You can navigate to new views when the user clicks a button or selects from a drop box, or in response to some other stimulus from any source. The router logs activity in the browser's history, so the back and forward buttons work as well.</w:t>
+      </w:r>
+    </w:p>
+    <w:p>
+      <w:pPr>
+        <w:rPr>
+          <w:rFonts w:cstheme="minorHAnsi"/>
+          <w:sz w:val="20"/>
+          <w:szCs w:val="20"/>
+        </w:rPr>
+      </w:pPr>
+    </w:p>
+    <w:p>
+      <w:pPr>
+        <w:rPr>
+          <w:sz w:val="20"/>
+          <w:szCs w:val="20"/>
+        </w:rPr>
+      </w:pPr>
+      <w:r>
+        <w:rPr>
+          <w:rFonts w:cstheme="minorHAnsi"/>
+          <w:sz w:val="20"/>
+          <w:szCs w:val="20"/>
         </w:rPr>
         <w:lastRenderedPageBreak/>
-        <w:t>Capítulo 7</w:t>
-      </w:r>
-      <w:r>
-        <w:rPr>
-          <w:b/>
-          <w:lang w:val="pt-PT"/>
-        </w:rPr>
-        <w:t xml:space="preserve"> –</w:t>
-      </w:r>
-      <w:r>
-        <w:rPr>
-          <w:b/>
-          <w:lang w:val="pt-PT"/>
-        </w:rPr>
-        <w:t xml:space="preserve"> Descrição técnica</w:t>
-      </w:r>
-      <w:r>
-        <w:rPr>
-          <w:b/>
-          <w:lang w:val="pt-PT"/>
-        </w:rPr>
-        <w:br/>
-      </w:r>
-      <w:r>
-        <w:rPr>
-          <w:b/>
-          <w:sz w:val="20"/>
-          <w:lang w:val="pt-PT"/>
-        </w:rPr>
-        <w:t>- Meto</w:t>
-      </w:r>
-      <w:r>
-        <w:rPr>
-          <w:b/>
-          <w:sz w:val="20"/>
-          <w:lang w:val="pt-PT"/>
-        </w:rPr>
-        <w:t>dologia de trabalho</w:t>
-      </w:r>
-      <w:r>
-        <w:rPr>
-          <w:b/>
-          <w:lang w:val="pt-PT"/>
-        </w:rPr>
-        <w:br/>
-      </w:r>
-      <w:r>
-        <w:rPr>
-          <w:b/>
-          <w:sz w:val="20"/>
-          <w:lang w:val="pt-PT"/>
-        </w:rPr>
-        <w:t>- Detalhe técnico explícito de todas as componentes de Back-End</w:t>
-      </w:r>
-      <w:r>
-        <w:rPr>
-          <w:b/>
-          <w:lang w:val="pt-PT"/>
-        </w:rPr>
-        <w:t xml:space="preserve"> </w:t>
-      </w:r>
-      <w:r>
-        <w:rPr>
-          <w:b/>
-          <w:lang w:val="pt-PT"/>
-        </w:rPr>
-        <w:br/>
-      </w:r>
-      <w:r>
-        <w:rPr>
-          <w:b/>
-          <w:sz w:val="20"/>
-          <w:lang w:val="pt-PT"/>
-        </w:rPr>
-        <w:t>- Detalhe técnico explícito de todas as componentes de Front-End</w:t>
-      </w:r>
-      <w:r>
-        <w:rPr>
-          <w:b/>
-          <w:sz w:val="20"/>
-          <w:lang w:val="pt-PT"/>
-        </w:rPr>
-        <w:br/>
-      </w:r>
-      <w:r>
-        <w:rPr>
-          <w:b/>
-          <w:sz w:val="20"/>
-          <w:lang w:val="pt-PT"/>
-        </w:rPr>
-        <w:br/>
-      </w:r>
-      <w:r>
-        <w:rPr>
-          <w:sz w:val="20"/>
-          <w:u w:val="single"/>
-          <w:lang w:val="pt-PT"/>
-        </w:rPr>
-        <w:t>Models</w:t>
-      </w:r>
-      <w:r>
-        <w:rPr>
-          <w:b/>
-          <w:sz w:val="20"/>
-          <w:lang w:val="pt-PT"/>
-        </w:rPr>
-        <w:br/>
-      </w:r>
-    </w:p>
-    <w:p>
-      <w:pPr>
-        <w:rPr>
-          <w:sz w:val="20"/>
-          <w:lang w:val="pt-PT"/>
-        </w:rPr>
-      </w:pPr>
-      <w:r>
-        <w:rPr>
-          <w:sz w:val="20"/>
-          <w:u w:val="single"/>
-          <w:lang w:val="pt-PT"/>
-        </w:rPr>
-        <w:t>G</w:t>
-      </w:r>
-      <w:r>
-        <w:rPr>
-          <w:sz w:val="20"/>
-          <w:u w:val="single"/>
-          <w:lang w:val="pt-PT"/>
-        </w:rPr>
-        <w:t>uards</w:t>
-      </w:r>
-      <w:r>
-        <w:rPr>
-          <w:sz w:val="20"/>
-          <w:lang w:val="pt-PT"/>
-        </w:rPr>
-        <w:br/>
-        <w:t xml:space="preserve">  - Administrator </w:t>
-      </w:r>
-      <w:r>
-        <w:rPr>
-          <w:sz w:val="20"/>
-          <w:lang w:val="pt-PT"/>
-        </w:rPr>
-        <w:t>(Explicar Processo JWT através de um Post para o servidor)</w:t>
-      </w:r>
-      <w:r>
-        <w:rPr>
-          <w:sz w:val="20"/>
-          <w:lang w:val="pt-PT"/>
-        </w:rPr>
-        <w:br/>
-        <w:t xml:space="preserve">  - </w:t>
-      </w:r>
-      <w:r>
-        <w:rPr>
-          <w:sz w:val="20"/>
-          <w:lang w:val="pt-PT"/>
-        </w:rPr>
-        <w:t>Authoriz</w:t>
-      </w:r>
-      <w:r>
-        <w:rPr>
-          <w:sz w:val="20"/>
-          <w:lang w:val="pt-PT"/>
-        </w:rPr>
-        <w:t>ation</w:t>
-      </w:r>
-      <w:r>
-        <w:rPr>
-          <w:sz w:val="20"/>
-          <w:lang w:val="pt-PT"/>
-        </w:rPr>
-        <w:t xml:space="preserve"> (Explicar Processo de validação da Token – </w:t>
-      </w:r>
-      <w:r>
-        <w:rPr>
-          <w:sz w:val="20"/>
-          <w:lang w:val="pt-PT"/>
-        </w:rPr>
-        <w:t>envio</w:t>
-      </w:r>
-      <w:r>
-        <w:rPr>
-          <w:sz w:val="20"/>
-          <w:lang w:val="pt-PT"/>
-        </w:rPr>
-        <w:t xml:space="preserve"> da token corrente em todos os pedidos que assim o exigem)</w:t>
-      </w:r>
-      <w:r>
-        <w:rPr>
-          <w:sz w:val="20"/>
-        </w:rPr>
-        <w:br/>
-      </w:r>
-      <w:r>
-        <w:rPr>
-          <w:sz w:val="20"/>
-        </w:rPr>
-        <w:br/>
-      </w:r>
-      <w:r>
-        <w:rPr>
-          <w:sz w:val="20"/>
-          <w:u w:val="single"/>
-        </w:rPr>
-        <w:t>H</w:t>
-      </w:r>
-      <w:r>
-        <w:rPr>
-          <w:sz w:val="20"/>
-          <w:u w:val="single"/>
-        </w:rPr>
-        <w:t>elpers</w:t>
-      </w:r>
-      <w:r>
-        <w:rPr>
-          <w:sz w:val="20"/>
-        </w:rPr>
-        <w:br/>
-      </w:r>
-      <w:r>
-        <w:rPr>
-          <w:sz w:val="20"/>
-        </w:rPr>
-        <w:br/>
-      </w:r>
-      <w:r>
-        <w:rPr>
-          <w:sz w:val="20"/>
-          <w:u w:val="single"/>
-        </w:rPr>
-        <w:t>M</w:t>
-      </w:r>
-      <w:r>
-        <w:rPr>
-          <w:sz w:val="20"/>
-          <w:u w:val="single"/>
-        </w:rPr>
-        <w:t>odals</w:t>
-      </w:r>
-      <w:r>
-        <w:rPr>
-          <w:sz w:val="20"/>
-        </w:rPr>
-        <w:br/>
-      </w:r>
-      <w:r>
-        <w:rPr>
-          <w:sz w:val="20"/>
-          <w:lang w:val="pt-PT"/>
-        </w:rPr>
-        <w:t>Est</w:t>
-      </w:r>
-      <w:r>
-        <w:rPr>
-          <w:sz w:val="20"/>
-          <w:lang w:val="pt-PT"/>
-        </w:rPr>
-        <w:t>a pasta inclui os “Modals” principais da plataforma. Os “Modals” são páginas que se sobrepõem a outras páginas de HTML principais com um conteúdo reduzido. Normalmente contém uma seleção de elementos, adição de informação ou ficheiros ou uma visualização especial de algum elemento.</w:t>
-      </w:r>
-      <w:r>
-        <w:rPr>
-          <w:sz w:val="20"/>
-          <w:lang w:val="pt-PT"/>
-        </w:rPr>
-        <w:br/>
-        <w:t>Funciona exatamente como um component</w:t>
-      </w:r>
-      <w:r>
-        <w:rPr>
-          <w:sz w:val="20"/>
-          <w:lang w:val="pt-PT"/>
-        </w:rPr>
-        <w:t>e (Component) e po</w:t>
-      </w:r>
-      <w:r>
-        <w:rPr>
-          <w:sz w:val="20"/>
-          <w:lang w:val="pt-PT"/>
-        </w:rPr>
-        <w:t>ssui uma estrutura igual.</w:t>
-      </w:r>
-      <w:r>
-        <w:rPr>
-          <w:sz w:val="20"/>
-          <w:lang w:val="pt-PT"/>
-        </w:rPr>
-        <w:br/>
-      </w:r>
-      <w:r>
-        <w:rPr>
-          <w:sz w:val="20"/>
-          <w:lang w:val="pt-PT"/>
-        </w:rPr>
-        <w:br/>
-        <w:t xml:space="preserve">  </w:t>
-      </w:r>
-      <w:r>
-        <w:rPr>
-          <w:sz w:val="20"/>
-          <w:lang w:val="pt-PT"/>
-        </w:rPr>
-        <w:t>- R</w:t>
-      </w:r>
-      <w:r>
-        <w:rPr>
-          <w:sz w:val="20"/>
-          <w:lang w:val="pt-PT"/>
-        </w:rPr>
-        <w:t>ecommendation</w:t>
-      </w:r>
-      <w:r>
-        <w:rPr>
-          <w:sz w:val="20"/>
-          <w:lang w:val="pt-PT"/>
-        </w:rPr>
-        <w:t xml:space="preserve"> M</w:t>
-      </w:r>
-      <w:r>
-        <w:rPr>
-          <w:sz w:val="20"/>
-          <w:lang w:val="pt-PT"/>
-        </w:rPr>
-        <w:t>odal</w:t>
-      </w:r>
-      <w:r>
-        <w:rPr>
-          <w:sz w:val="20"/>
-          <w:lang w:val="pt-PT"/>
-        </w:rPr>
-        <w:br/>
-        <w:t xml:space="preserve">    Modal responsável pela criação ou edição de uma recomendação.</w:t>
-      </w:r>
-      <w:r>
-        <w:rPr>
-          <w:sz w:val="20"/>
-          <w:lang w:val="pt-PT"/>
-        </w:rPr>
-        <w:br/>
-        <w:t xml:space="preserve">    </w:t>
-      </w:r>
-      <w:r>
-        <w:rPr>
-          <w:sz w:val="20"/>
-          <w:lang w:val="pt-PT"/>
-        </w:rPr>
-        <w:t xml:space="preserve">Os componentes </w:t>
-      </w:r>
-      <w:r>
-        <w:rPr>
-          <w:i/>
-          <w:sz w:val="20"/>
-          <w:lang w:val="pt-PT"/>
-        </w:rPr>
-        <w:t>Team</w:t>
-      </w:r>
-      <w:r>
-        <w:rPr>
-          <w:sz w:val="20"/>
-          <w:lang w:val="pt-PT"/>
-        </w:rPr>
-        <w:t xml:space="preserve"> e </w:t>
-      </w:r>
-      <w:r>
-        <w:rPr>
-          <w:i/>
-          <w:sz w:val="20"/>
-          <w:lang w:val="pt-PT"/>
-        </w:rPr>
-        <w:t>User Info Profile</w:t>
-      </w:r>
-      <w:r>
-        <w:rPr>
-          <w:sz w:val="20"/>
-          <w:lang w:val="pt-PT"/>
-        </w:rPr>
-        <w:t xml:space="preserve"> utilizam este Modal.</w:t>
-      </w:r>
-      <w:r>
-        <w:rPr>
-          <w:sz w:val="20"/>
-          <w:lang w:val="pt-PT"/>
-        </w:rPr>
-        <w:br/>
-        <w:t xml:space="preserve"> </w:t>
-      </w:r>
-      <w:r>
-        <w:rPr>
-          <w:sz w:val="20"/>
-          <w:lang w:val="pt-PT"/>
-        </w:rPr>
-        <w:tab/>
-      </w:r>
-      <w:r>
-        <w:rPr>
-          <w:sz w:val="20"/>
-          <w:lang w:val="pt-PT"/>
-        </w:rPr>
-        <w:br/>
-        <w:t xml:space="preserve">  - Team Player Evaluation </w:t>
-      </w:r>
-      <w:r>
-        <w:rPr>
-          <w:sz w:val="20"/>
-          <w:lang w:val="pt-PT"/>
-        </w:rPr>
-        <w:t>modal</w:t>
-      </w:r>
-      <w:r>
-        <w:rPr>
-          <w:sz w:val="20"/>
-          <w:lang w:val="pt-PT"/>
-        </w:rPr>
-        <w:br/>
-      </w:r>
-      <w:r>
-        <w:rPr>
-          <w:sz w:val="20"/>
-          <w:lang w:val="pt-PT"/>
-        </w:rPr>
-        <w:t xml:space="preserve">    Modal responsável pela criação ou edição de uma </w:t>
-      </w:r>
-      <w:r>
-        <w:rPr>
-          <w:sz w:val="20"/>
-          <w:lang w:val="pt-PT"/>
-        </w:rPr>
-        <w:t>avaliação avançada</w:t>
-      </w:r>
-      <w:r>
-        <w:rPr>
-          <w:sz w:val="20"/>
-          <w:lang w:val="pt-PT"/>
-        </w:rPr>
-        <w:t xml:space="preserve"> de um jogador (Shadow Player)</w:t>
-      </w:r>
-      <w:r>
-        <w:rPr>
-          <w:sz w:val="20"/>
-          <w:lang w:val="pt-PT"/>
-        </w:rPr>
-        <w:t>.</w:t>
-      </w:r>
-      <w:r>
-        <w:rPr>
-          <w:sz w:val="20"/>
-          <w:lang w:val="pt-PT"/>
-        </w:rPr>
-        <w:br/>
-        <w:t xml:space="preserve">    </w:t>
-      </w:r>
-      <w:r>
-        <w:rPr>
-          <w:sz w:val="20"/>
-          <w:lang w:val="pt-PT"/>
-        </w:rPr>
-        <w:t xml:space="preserve">Este Modal é apenas utilizado pelo componente </w:t>
-      </w:r>
-      <w:r>
-        <w:rPr>
-          <w:i/>
-          <w:sz w:val="20"/>
-          <w:lang w:val="pt-PT"/>
-        </w:rPr>
-        <w:t>Team</w:t>
-      </w:r>
-      <w:r>
-        <w:rPr>
-          <w:sz w:val="20"/>
-          <w:lang w:val="pt-PT"/>
-        </w:rPr>
-        <w:t>.</w:t>
-      </w:r>
-    </w:p>
-    <w:p>
-      <w:pPr>
-        <w:rPr>
-          <w:sz w:val="20"/>
-          <w:lang w:val="pt-BR"/>
-        </w:rPr>
-      </w:pPr>
-      <w:r>
-        <w:rPr>
-          <w:sz w:val="20"/>
-          <w:lang w:val="pt-PT"/>
-        </w:rPr>
-        <w:br/>
-        <w:t xml:space="preserve">  - Tryout M</w:t>
-      </w:r>
-      <w:r>
-        <w:rPr>
-          <w:sz w:val="20"/>
-          <w:lang w:val="pt-PT"/>
-        </w:rPr>
-        <w:t>odal</w:t>
-      </w:r>
-      <w:r>
-        <w:rPr>
-          <w:sz w:val="20"/>
-          <w:lang w:val="pt-PT"/>
-        </w:rPr>
-        <w:br/>
-      </w:r>
-      <w:r>
-        <w:rPr>
-          <w:sz w:val="20"/>
-          <w:lang w:val="pt-PT"/>
-        </w:rPr>
-        <w:t xml:space="preserve">    Modal responsável pela criação ou ediç</w:t>
-      </w:r>
-      <w:r>
-        <w:rPr>
-          <w:sz w:val="20"/>
-          <w:lang w:val="pt-PT"/>
-        </w:rPr>
-        <w:t>ão de um treino de captação</w:t>
-      </w:r>
-      <w:r>
-        <w:rPr>
-          <w:sz w:val="20"/>
-          <w:lang w:val="pt-PT"/>
-        </w:rPr>
-        <w:t>.</w:t>
-      </w:r>
-      <w:r>
-        <w:rPr>
-          <w:sz w:val="20"/>
-        </w:rPr>
-        <w:br/>
-      </w:r>
-      <w:r>
-        <w:rPr>
-          <w:sz w:val="20"/>
-          <w:lang w:val="pt-PT"/>
-        </w:rPr>
-        <w:t xml:space="preserve">    Este Modal é apenas utilizado pelo componente </w:t>
-      </w:r>
-      <w:r>
-        <w:rPr>
-          <w:i/>
-          <w:sz w:val="20"/>
-          <w:lang w:val="pt-PT"/>
-        </w:rPr>
-        <w:t>Team</w:t>
-      </w:r>
-      <w:r>
-        <w:rPr>
-          <w:sz w:val="20"/>
-          <w:lang w:val="pt-PT"/>
-        </w:rPr>
-        <w:t>.</w:t>
-      </w:r>
-    </w:p>
-    <w:p>
-      <w:pPr>
-        <w:rPr>
-          <w:sz w:val="20"/>
-          <w:lang w:val="pt-BR"/>
-        </w:rPr>
-      </w:pPr>
-    </w:p>
-    <w:p>
-      <w:pPr>
-        <w:rPr>
-          <w:sz w:val="20"/>
-          <w:lang w:val="pt-PT"/>
-        </w:rPr>
-      </w:pPr>
-      <w:r>
-        <w:rPr>
-          <w:sz w:val="20"/>
-          <w:lang w:val="pt-BR"/>
-        </w:rPr>
-        <w:br/>
-      </w:r>
-      <w:r>
-        <w:rPr>
-          <w:sz w:val="20"/>
-          <w:u w:val="single"/>
-          <w:lang w:val="pt-PT"/>
-        </w:rPr>
-        <w:t>Services</w:t>
-      </w:r>
-      <w:r>
-        <w:rPr>
-          <w:sz w:val="20"/>
-          <w:lang w:val="pt-PT"/>
-        </w:rPr>
-        <w:br/>
-        <w:t>Nesta pasta encontram-se todos os serviços utilizados pela plataforma que comunicam diretamente com a componente servidora em NodeJS. Aqui poder-se-iam encontrar web services REST ou SOAP também, mas a plataforma delega quaisquer comunicações com o “exterior” à componente servidora.</w:t>
-      </w:r>
-      <w:r>
-        <w:rPr>
-          <w:sz w:val="20"/>
-          <w:lang w:val="pt-PT"/>
-        </w:rPr>
-        <w:br/>
-      </w:r>
-      <w:r>
-        <w:rPr>
-          <w:sz w:val="20"/>
-          <w:lang w:val="pt-PT"/>
-        </w:rPr>
-        <w:t>Ape</w:t>
-      </w:r>
-      <w:r>
-        <w:rPr>
-          <w:sz w:val="20"/>
-          <w:lang w:val="pt-PT"/>
-        </w:rPr>
-        <w:t>sar dos web-</w:t>
-      </w:r>
-      <w:r>
-        <w:rPr>
-          <w:sz w:val="20"/>
-          <w:lang w:val="pt-PT"/>
-        </w:rPr>
-        <w:t xml:space="preserve">services serem internos, as chamadas são feitas em client-side, portanto é sempre feito um pedido http para aceder a um serviço na componente servidora. </w:t>
-      </w:r>
-      <w:r>
-        <w:rPr>
-          <w:sz w:val="20"/>
-        </w:rPr>
-        <w:br/>
-      </w:r>
-      <w:r>
-        <w:rPr>
-          <w:sz w:val="20"/>
-        </w:rPr>
-        <w:br/>
-      </w:r>
-      <w:r>
-        <w:rPr>
-          <w:sz w:val="20"/>
-          <w:lang w:val="pt-BR"/>
-        </w:rPr>
-        <w:t xml:space="preserve">Toda a comunicação com os serviços do servidor é feita através de </w:t>
-      </w:r>
-      <w:r>
-        <w:rPr>
-          <w:sz w:val="20"/>
-          <w:lang w:val="pt-BR"/>
-        </w:rPr>
-        <w:t>promessas.</w:t>
-      </w:r>
-      <w:r>
-        <w:rPr>
-          <w:sz w:val="20"/>
-          <w:lang w:val="pt-BR"/>
-        </w:rPr>
-        <w:br/>
-      </w:r>
-      <w:r>
-        <w:rPr>
-          <w:sz w:val="20"/>
-          <w:lang w:val="pt-BR"/>
-        </w:rPr>
-        <w:br/>
-      </w:r>
-      <w:r>
-        <w:rPr>
-          <w:sz w:val="20"/>
-          <w:lang w:val="pt-PT"/>
-        </w:rPr>
-        <w:t xml:space="preserve">  - Authentication Service</w:t>
-      </w:r>
-      <w:r>
-        <w:rPr>
-          <w:sz w:val="20"/>
-          <w:lang w:val="pt-PT"/>
-        </w:rPr>
-        <w:br/>
-        <w:t xml:space="preserve">    Nesta classe encontram-se todos as chamadas aos web services responsáveis pela lógica de autenticação em cada página da plataf</w:t>
-      </w:r>
-      <w:r>
-        <w:rPr>
-          <w:sz w:val="20"/>
-          <w:lang w:val="pt-PT"/>
-        </w:rPr>
-        <w:t>orma. Incluindo o Login e</w:t>
-      </w:r>
-      <w:r>
-        <w:rPr>
-          <w:sz w:val="20"/>
-          <w:lang w:val="pt-PT"/>
-        </w:rPr>
-        <w:t xml:space="preserve"> Logout</w:t>
-      </w:r>
-      <w:r>
-        <w:rPr>
-          <w:sz w:val="20"/>
-          <w:lang w:val="pt-PT"/>
-        </w:rPr>
-        <w:t>.</w:t>
-      </w:r>
-    </w:p>
-    <w:p>
-      <w:pPr>
-        <w:rPr>
-          <w:sz w:val="20"/>
-          <w:lang w:val="pt-PT"/>
-        </w:rPr>
-      </w:pPr>
-      <w:r>
-        <w:rPr>
-          <w:sz w:val="20"/>
-          <w:lang w:val="pt-PT"/>
-        </w:rPr>
-        <w:br/>
-      </w:r>
-      <w:r>
-        <w:rPr>
-          <w:sz w:val="20"/>
-          <w:lang w:val="pt-PT"/>
-        </w:rPr>
-        <w:t xml:space="preserve">  - </w:t>
-      </w:r>
-      <w:r>
-        <w:rPr>
-          <w:sz w:val="20"/>
-          <w:lang w:val="pt-PT"/>
-        </w:rPr>
-        <w:t>Competition</w:t>
-      </w:r>
-      <w:r>
-        <w:rPr>
-          <w:sz w:val="20"/>
-          <w:lang w:val="pt-PT"/>
-        </w:rPr>
-        <w:t xml:space="preserve"> Service</w:t>
-      </w:r>
-      <w:r>
-        <w:rPr>
-          <w:sz w:val="20"/>
-          <w:lang w:val="pt-PT"/>
-        </w:rPr>
-        <w:br/>
-        <w:t xml:space="preserve">    Classe responsável por comunicar com os web-services que despoletam ações sobre uma determinada competição.</w:t>
-      </w:r>
-    </w:p>
-    <w:p>
-      <w:pPr>
-        <w:rPr>
-          <w:sz w:val="20"/>
-          <w:lang w:val="pt-PT"/>
-        </w:rPr>
-      </w:pPr>
-      <w:r>
-        <w:rPr>
-          <w:sz w:val="20"/>
-          <w:lang w:val="pt-PT"/>
-        </w:rPr>
-        <w:t xml:space="preserve"> </w:t>
-      </w:r>
-      <w:r>
-        <w:rPr>
-          <w:sz w:val="20"/>
-          <w:lang w:val="pt-PT"/>
-        </w:rPr>
-        <w:br/>
-      </w:r>
-      <w:r>
-        <w:rPr>
-          <w:sz w:val="20"/>
-          <w:lang w:val="pt-PT"/>
-        </w:rPr>
-        <w:t xml:space="preserve">  - </w:t>
-      </w:r>
-      <w:r>
-        <w:rPr>
-          <w:sz w:val="20"/>
-          <w:lang w:val="pt-PT"/>
-        </w:rPr>
-        <w:t>Generic User</w:t>
-      </w:r>
-      <w:r>
-        <w:rPr>
-          <w:sz w:val="20"/>
-          <w:lang w:val="pt-PT"/>
-        </w:rPr>
-        <w:t xml:space="preserve"> Service</w:t>
-      </w:r>
-    </w:p>
-    <w:p>
-      <w:pPr>
-        <w:rPr>
-          <w:sz w:val="20"/>
-          <w:lang w:val="pt-PT"/>
-        </w:rPr>
-      </w:pPr>
-      <w:r>
-        <w:rPr>
-          <w:sz w:val="20"/>
-          <w:lang w:val="pt-PT"/>
-        </w:rPr>
-        <w:t xml:space="preserve">    Classe responsável por comunicar com os web-services que </w:t>
-      </w:r>
-      <w:r>
-        <w:rPr>
-          <w:sz w:val="20"/>
-          <w:lang w:val="pt-PT"/>
-        </w:rPr>
-        <w:t>efetuam pesquisas simples ou avançadas sobre todos os utilizadores existentes</w:t>
-      </w:r>
-      <w:r>
-        <w:rPr>
-          <w:sz w:val="20"/>
-          <w:lang w:val="pt-PT"/>
-        </w:rPr>
-        <w:t>.</w:t>
-      </w:r>
-    </w:p>
-    <w:p>
-      <w:pPr>
-        <w:rPr>
-          <w:sz w:val="20"/>
-          <w:lang w:val="pt-PT"/>
-        </w:rPr>
-      </w:pPr>
-      <w:r>
-        <w:rPr>
-          <w:sz w:val="20"/>
-          <w:lang w:val="pt-PT"/>
-        </w:rPr>
-        <w:br/>
-      </w:r>
-      <w:r>
-        <w:rPr>
-          <w:sz w:val="20"/>
-          <w:lang w:val="pt-PT"/>
-        </w:rPr>
-        <w:t xml:space="preserve">  - </w:t>
-      </w:r>
-      <w:r>
-        <w:rPr>
-          <w:sz w:val="20"/>
-          <w:lang w:val="pt-PT"/>
-        </w:rPr>
-        <w:t>Match</w:t>
-      </w:r>
-      <w:r>
-        <w:rPr>
-          <w:sz w:val="20"/>
-          <w:lang w:val="pt-PT"/>
-        </w:rPr>
-        <w:t xml:space="preserve"> Service</w:t>
-      </w:r>
-    </w:p>
-    <w:p>
-      <w:pPr>
-        <w:rPr>
-          <w:sz w:val="20"/>
-          <w:lang w:val="pt-PT"/>
-        </w:rPr>
-      </w:pPr>
-      <w:r>
-        <w:rPr>
-          <w:sz w:val="20"/>
-          <w:lang w:val="pt-PT"/>
-        </w:rPr>
-        <w:t xml:space="preserve">    Classe responsável por comunicar com os web-services que despoletam aç</w:t>
-      </w:r>
-      <w:r>
-        <w:rPr>
-          <w:sz w:val="20"/>
-          <w:lang w:val="pt-PT"/>
-        </w:rPr>
-        <w:t>ões sobre um</w:t>
-      </w:r>
-      <w:r>
-        <w:rPr>
-          <w:sz w:val="20"/>
-          <w:lang w:val="pt-PT"/>
-        </w:rPr>
-        <w:t xml:space="preserve"> </w:t>
-      </w:r>
-      <w:r>
-        <w:rPr>
-          <w:sz w:val="20"/>
-          <w:lang w:val="pt-PT"/>
-        </w:rPr>
-        <w:t>determinado</w:t>
-      </w:r>
-      <w:r>
-        <w:rPr>
-          <w:sz w:val="20"/>
-          <w:lang w:val="pt-PT"/>
-        </w:rPr>
-        <w:t xml:space="preserve"> </w:t>
-      </w:r>
-      <w:r>
-        <w:rPr>
-          <w:sz w:val="20"/>
-          <w:lang w:val="pt-PT"/>
-        </w:rPr>
-        <w:t>Jogo</w:t>
-      </w:r>
-      <w:r>
-        <w:rPr>
-          <w:sz w:val="20"/>
-          <w:lang w:val="pt-PT"/>
-        </w:rPr>
-        <w:t>.</w:t>
-      </w:r>
-    </w:p>
-    <w:p>
-      <w:pPr>
-        <w:rPr>
-          <w:sz w:val="20"/>
-          <w:lang w:val="pt-PT"/>
-        </w:rPr>
-      </w:pPr>
-      <w:r>
-        <w:rPr>
-          <w:sz w:val="20"/>
-          <w:lang w:val="pt-PT"/>
-        </w:rPr>
-        <w:lastRenderedPageBreak/>
-        <w:br/>
-      </w:r>
-      <w:r>
-        <w:rPr>
-          <w:sz w:val="20"/>
-          <w:lang w:val="pt-PT"/>
-        </w:rPr>
-        <w:t xml:space="preserve">  - </w:t>
-      </w:r>
-      <w:r>
-        <w:rPr>
-          <w:sz w:val="20"/>
-          <w:lang w:val="pt-PT"/>
-        </w:rPr>
-        <w:t>Team</w:t>
-      </w:r>
-      <w:r>
-        <w:rPr>
-          <w:sz w:val="20"/>
-          <w:lang w:val="pt-PT"/>
-        </w:rPr>
-        <w:t xml:space="preserve"> Service</w:t>
-      </w:r>
-    </w:p>
-    <w:p>
-      <w:pPr>
-        <w:rPr>
-          <w:sz w:val="20"/>
-          <w:lang w:val="pt-PT"/>
-        </w:rPr>
-      </w:pPr>
-      <w:r>
-        <w:rPr>
-          <w:sz w:val="20"/>
-          <w:lang w:val="pt-PT"/>
-        </w:rPr>
-        <w:t xml:space="preserve">    Classe responsável por comunicar com os web-services que despoletam ações sobre um</w:t>
-      </w:r>
-      <w:r>
-        <w:rPr>
-          <w:sz w:val="20"/>
-          <w:lang w:val="pt-PT"/>
-        </w:rPr>
-        <w:t>a</w:t>
-      </w:r>
-      <w:r>
-        <w:rPr>
-          <w:sz w:val="20"/>
-          <w:lang w:val="pt-PT"/>
-        </w:rPr>
-        <w:t xml:space="preserve"> </w:t>
-      </w:r>
-      <w:r>
-        <w:rPr>
-          <w:sz w:val="20"/>
-          <w:lang w:val="pt-PT"/>
-        </w:rPr>
-        <w:t>determinada</w:t>
-      </w:r>
-      <w:r>
-        <w:rPr>
-          <w:sz w:val="20"/>
-          <w:lang w:val="pt-PT"/>
-        </w:rPr>
-        <w:t xml:space="preserve"> </w:t>
-      </w:r>
-      <w:r>
-        <w:rPr>
-          <w:sz w:val="20"/>
-          <w:lang w:val="pt-PT"/>
-        </w:rPr>
-        <w:t>Equipa</w:t>
-      </w:r>
-      <w:r>
-        <w:rPr>
-          <w:sz w:val="20"/>
-          <w:lang w:val="pt-PT"/>
-        </w:rPr>
-        <w:t>.</w:t>
-      </w:r>
-    </w:p>
-    <w:p>
-      <w:pPr>
-        <w:rPr>
-          <w:sz w:val="20"/>
-          <w:lang w:val="pt-PT"/>
-        </w:rPr>
-      </w:pPr>
-      <w:r>
-        <w:rPr>
-          <w:sz w:val="20"/>
-          <w:lang w:val="pt-PT"/>
-        </w:rPr>
-        <w:br/>
-      </w:r>
-      <w:r>
-        <w:rPr>
-          <w:sz w:val="20"/>
-          <w:lang w:val="pt-PT"/>
-        </w:rPr>
-        <w:t xml:space="preserve">  - </w:t>
-      </w:r>
-      <w:r>
-        <w:rPr>
-          <w:sz w:val="20"/>
-          <w:lang w:val="pt-PT"/>
-        </w:rPr>
-        <w:t>User</w:t>
-      </w:r>
-      <w:r>
-        <w:rPr>
-          <w:sz w:val="20"/>
-          <w:lang w:val="pt-PT"/>
-        </w:rPr>
-        <w:t xml:space="preserve"> Service</w:t>
-      </w:r>
-      <w:r>
-        <w:rPr>
-          <w:sz w:val="20"/>
-          <w:lang w:val="pt-PT"/>
-        </w:rPr>
-        <w:br/>
-        <w:t xml:space="preserve">    Esta classe é </w:t>
-      </w:r>
-      <w:r>
-        <w:rPr>
-          <w:sz w:val="20"/>
-          <w:lang w:val="pt-PT"/>
-        </w:rPr>
-        <w:t>única e exclusivamente responsável por comunicar com os web-</w:t>
-      </w:r>
+        <w:t>To define navigation rules, you associate navigation paths with your components. A path uses a URL-like syntax that integrates your program data, in much the same way that template syntax integrates your views with your program data. You can then apply program logic to choose which views to show or to hide, in response to user input and your own access rules.</w:t>
+      </w:r>
+    </w:p>
+    <w:p/>
+    <w:p>
+      <w:pPr>
+        <w:rPr>
+          <w:b/>
+        </w:rPr>
+      </w:pPr>
+    </w:p>
+    <w:p>
+      <w:pPr>
+        <w:rPr>
+          <w:b/>
+        </w:rPr>
+      </w:pPr>
+    </w:p>
+    <w:p>
+      <w:pPr>
+        <w:rPr>
+          <w:b/>
+        </w:rPr>
+      </w:pPr>
       <w:bookmarkStart w:id="0" w:name="_GoBack"/>
       <w:bookmarkEnd w:id="0"/>
       <w:r>
         <w:rPr>
-          <w:sz w:val="20"/>
-          <w:lang w:val="pt-PT"/>
-        </w:rPr>
-        <w:t>services alusivos ao utilizador corrente.</w:t>
-      </w:r>
-    </w:p>
-    <w:p>
-      <w:pPr>
-        <w:rPr>
-          <w:sz w:val="20"/>
-          <w:lang w:val="pt-PT"/>
-        </w:rPr>
-      </w:pPr>
-      <w:r>
-        <w:rPr>
-          <w:sz w:val="20"/>
-          <w:lang w:val="pt-PT"/>
-        </w:rPr>
-        <w:br/>
-      </w:r>
-      <w:r>
-        <w:rPr>
-          <w:sz w:val="20"/>
-          <w:lang w:val="pt-PT"/>
-        </w:rPr>
+          <w:b/>
+          <w:noProof/>
+        </w:rPr>
+        <w:drawing>
+          <wp:inline distT="0" distB="0" distL="0" distR="0" wp14:anchorId="0AE831AF" wp14:editId="0D73AF93">
+            <wp:extent cx="5727700" cy="2912745"/>
+            <wp:effectExtent l="0" t="0" r="0" b="0"/>
+            <wp:docPr id="2" name="Picture 2"/>
+            <wp:cNvGraphicFramePr>
+              <a:graphicFrameLocks xmlns:a="http://schemas.openxmlformats.org/drawingml/2006/main" noChangeAspect="1"/>
+            </wp:cNvGraphicFramePr>
+            <a:graphic xmlns:a="http://schemas.openxmlformats.org/drawingml/2006/main">
+              <a:graphicData uri="http://schemas.openxmlformats.org/drawingml/2006/picture">
+                <pic:pic xmlns:pic="http://schemas.openxmlformats.org/drawingml/2006/picture">
+                  <pic:nvPicPr>
+                    <pic:cNvPr id="2" name="overview2.png"/>
+                    <pic:cNvPicPr/>
+                  </pic:nvPicPr>
+                  <pic:blipFill>
+                    <a:blip r:embed="rId4">
+                      <a:extLst>
+                        <a:ext uri="{28A0092B-C50C-407E-A947-70E740481C1C}">
+                          <a14:useLocalDpi xmlns:a14="http://schemas.microsoft.com/office/drawing/2010/main" val="0"/>
+                        </a:ext>
+                      </a:extLst>
+                    </a:blip>
+                    <a:stretch>
+                      <a:fillRect/>
+                    </a:stretch>
+                  </pic:blipFill>
+                  <pic:spPr>
+                    <a:xfrm>
+                      <a:off x="0" y="0"/>
+                      <a:ext cx="5727700" cy="2912745"/>
+                    </a:xfrm>
+                    <a:prstGeom prst="rect">
+                      <a:avLst/>
+                    </a:prstGeom>
+                  </pic:spPr>
+                </pic:pic>
+              </a:graphicData>
+            </a:graphic>
+          </wp:inline>
+        </w:drawing>
+      </w:r>
+    </w:p>
+    <w:p>
+      <w:pPr>
+        <w:rPr>
+          <w:b/>
+        </w:rPr>
+      </w:pPr>
+    </w:p>
+    <w:p>
+      <w:pPr>
+        <w:rPr>
+          <w:b/>
+        </w:rPr>
+      </w:pPr>
+    </w:p>
+    <w:p>
+      <w:pPr>
+        <w:rPr>
+          <w:b/>
+        </w:rPr>
+      </w:pPr>
+    </w:p>
+    <w:p>
+      <w:pPr>
+        <w:rPr>
+          <w:b/>
+        </w:rPr>
+      </w:pPr>
+    </w:p>
+    <w:p>
+      <w:pPr>
+        <w:rPr>
+          <w:b/>
+        </w:rPr>
+      </w:pPr>
+    </w:p>
+    <w:p>
+      <w:pPr>
+        <w:rPr>
+          <w:b/>
+          <w:sz w:val="20"/>
+          <w:lang w:val="pt-PT"/>
+        </w:rPr>
+      </w:pPr>
+      <w:r>
+        <w:rPr>
+          <w:b/>
+          <w:lang w:val="pt-PT"/>
+        </w:rPr>
+        <w:t>Capítulo 7</w:t>
+      </w:r>
+      <w:r>
+        <w:rPr>
+          <w:b/>
+          <w:lang w:val="pt-PT"/>
+        </w:rPr>
+        <w:t xml:space="preserve"> –</w:t>
+      </w:r>
+      <w:r>
+        <w:rPr>
+          <w:b/>
+          <w:lang w:val="pt-PT"/>
+        </w:rPr>
+        <w:t xml:space="preserve"> Descrição técnica</w:t>
+      </w:r>
+      <w:r>
+        <w:rPr>
+          <w:b/>
+          <w:lang w:val="pt-PT"/>
+        </w:rPr>
+        <w:br/>
+      </w:r>
+      <w:r>
+        <w:rPr>
+          <w:b/>
+          <w:sz w:val="20"/>
+          <w:lang w:val="pt-PT"/>
+        </w:rPr>
+        <w:t>- Meto</w:t>
+      </w:r>
+      <w:r>
+        <w:rPr>
+          <w:b/>
+          <w:sz w:val="20"/>
+          <w:lang w:val="pt-PT"/>
+        </w:rPr>
+        <w:t>dologia de trabalho</w:t>
+      </w:r>
+      <w:r>
+        <w:rPr>
+          <w:b/>
+          <w:lang w:val="pt-PT"/>
+        </w:rPr>
+        <w:br/>
+      </w:r>
+      <w:r>
+        <w:rPr>
+          <w:b/>
+          <w:sz w:val="20"/>
+          <w:lang w:val="pt-PT"/>
+        </w:rPr>
+        <w:t>- Detalhe técnico explícito de todas as componentes de Back-End</w:t>
+      </w:r>
+      <w:r>
+        <w:rPr>
+          <w:b/>
+          <w:lang w:val="pt-PT"/>
+        </w:rPr>
+        <w:t xml:space="preserve"> </w:t>
+      </w:r>
+      <w:r>
+        <w:rPr>
+          <w:b/>
+          <w:lang w:val="pt-PT"/>
+        </w:rPr>
+        <w:br/>
+      </w:r>
+      <w:r>
+        <w:rPr>
+          <w:b/>
+          <w:sz w:val="20"/>
+          <w:lang w:val="pt-PT"/>
+        </w:rPr>
+        <w:t>- Detalhe técnico explícito de todas as componentes de Front-End</w:t>
+      </w:r>
+      <w:r>
+        <w:rPr>
+          <w:b/>
+          <w:sz w:val="20"/>
+          <w:lang w:val="pt-PT"/>
+        </w:rPr>
+        <w:br/>
+      </w:r>
+      <w:r>
+        <w:rPr>
+          <w:b/>
+          <w:sz w:val="20"/>
+          <w:lang w:val="pt-PT"/>
+        </w:rPr>
+        <w:br/>
+      </w:r>
+      <w:r>
+        <w:rPr>
+          <w:sz w:val="20"/>
+          <w:u w:val="single"/>
+          <w:lang w:val="pt-PT"/>
+        </w:rPr>
+        <w:t>Models</w:t>
+      </w:r>
+      <w:r>
+        <w:rPr>
+          <w:b/>
+          <w:sz w:val="20"/>
+          <w:lang w:val="pt-PT"/>
+        </w:rPr>
+        <w:br/>
+      </w:r>
+    </w:p>
+    <w:p>
+      <w:pPr>
+        <w:rPr>
+          <w:sz w:val="20"/>
+          <w:lang w:val="pt-PT"/>
+        </w:rPr>
+      </w:pPr>
+      <w:r>
+        <w:rPr>
+          <w:sz w:val="20"/>
+          <w:u w:val="single"/>
+          <w:lang w:val="pt-PT"/>
+        </w:rPr>
+        <w:t>G</w:t>
+      </w:r>
+      <w:r>
+        <w:rPr>
+          <w:sz w:val="20"/>
+          <w:u w:val="single"/>
+          <w:lang w:val="pt-PT"/>
+        </w:rPr>
+        <w:t>uards</w:t>
+      </w:r>
+      <w:r>
+        <w:rPr>
+          <w:sz w:val="20"/>
+          <w:lang w:val="pt-PT"/>
+        </w:rPr>
+        <w:br/>
+        <w:t xml:space="preserve">  - Administrator </w:t>
+      </w:r>
+      <w:r>
+        <w:rPr>
+          <w:sz w:val="20"/>
+          <w:lang w:val="pt-PT"/>
+        </w:rPr>
+        <w:t>(Explicar Processo JWT através de um Post para o servidor)</w:t>
+      </w:r>
+      <w:r>
+        <w:rPr>
+          <w:sz w:val="20"/>
+          <w:lang w:val="pt-PT"/>
+        </w:rPr>
+        <w:br/>
         <w:t xml:space="preserve">  - </w:t>
       </w:r>
       <w:r>
@@ -4061,6 +4582,930 @@
           <w:sz w:val="20"/>
           <w:lang w:val="pt-PT"/>
         </w:rPr>
+        <w:t>Authoriz</w:t>
+      </w:r>
+      <w:r>
+        <w:rPr>
+          <w:sz w:val="20"/>
+          <w:lang w:val="pt-PT"/>
+        </w:rPr>
+        <w:t>ation</w:t>
+      </w:r>
+      <w:r>
+        <w:rPr>
+          <w:sz w:val="20"/>
+          <w:lang w:val="pt-PT"/>
+        </w:rPr>
+        <w:t xml:space="preserve"> (Explicar Processo de validação da Token – </w:t>
+      </w:r>
+      <w:r>
+        <w:rPr>
+          <w:sz w:val="20"/>
+          <w:lang w:val="pt-PT"/>
+        </w:rPr>
+        <w:t>envio</w:t>
+      </w:r>
+      <w:r>
+        <w:rPr>
+          <w:sz w:val="20"/>
+          <w:lang w:val="pt-PT"/>
+        </w:rPr>
+        <w:t xml:space="preserve"> da token corrente em todos os pedidos que assim o exigem)</w:t>
+      </w:r>
+      <w:r>
+        <w:rPr>
+          <w:sz w:val="20"/>
+        </w:rPr>
+        <w:br/>
+      </w:r>
+      <w:r>
+        <w:rPr>
+          <w:sz w:val="20"/>
+        </w:rPr>
+        <w:br/>
+      </w:r>
+      <w:r>
+        <w:rPr>
+          <w:sz w:val="20"/>
+          <w:u w:val="single"/>
+        </w:rPr>
+        <w:t>H</w:t>
+      </w:r>
+      <w:r>
+        <w:rPr>
+          <w:sz w:val="20"/>
+          <w:u w:val="single"/>
+        </w:rPr>
+        <w:t>elpers</w:t>
+      </w:r>
+      <w:r>
+        <w:rPr>
+          <w:sz w:val="20"/>
+        </w:rPr>
+        <w:br/>
+      </w:r>
+      <w:r>
+        <w:rPr>
+          <w:sz w:val="20"/>
+        </w:rPr>
+        <w:br/>
+      </w:r>
+      <w:r>
+        <w:rPr>
+          <w:sz w:val="20"/>
+          <w:u w:val="single"/>
+        </w:rPr>
+        <w:t>M</w:t>
+      </w:r>
+      <w:r>
+        <w:rPr>
+          <w:sz w:val="20"/>
+          <w:u w:val="single"/>
+        </w:rPr>
+        <w:t>odals</w:t>
+      </w:r>
+      <w:r>
+        <w:rPr>
+          <w:sz w:val="20"/>
+        </w:rPr>
+        <w:br/>
+      </w:r>
+      <w:r>
+        <w:rPr>
+          <w:sz w:val="20"/>
+          <w:lang w:val="pt-PT"/>
+        </w:rPr>
+        <w:t>Est</w:t>
+      </w:r>
+      <w:r>
+        <w:rPr>
+          <w:sz w:val="20"/>
+          <w:lang w:val="pt-PT"/>
+        </w:rPr>
+        <w:t>a pasta inclui os “Modals” principais da plataforma. Os “Modals” são páginas que se sobrepõem a outras páginas de HTML principais com um conteúdo reduzido. Normalmente contém uma seleção de elementos, adição de informação ou ficheiros ou uma visualização especial de algum elemento.</w:t>
+      </w:r>
+      <w:r>
+        <w:rPr>
+          <w:sz w:val="20"/>
+          <w:lang w:val="pt-PT"/>
+        </w:rPr>
+        <w:br/>
+        <w:t>Funciona exatamente como um component</w:t>
+      </w:r>
+      <w:r>
+        <w:rPr>
+          <w:sz w:val="20"/>
+          <w:lang w:val="pt-PT"/>
+        </w:rPr>
+        <w:t>e (Component) e po</w:t>
+      </w:r>
+      <w:r>
+        <w:rPr>
+          <w:sz w:val="20"/>
+          <w:lang w:val="pt-PT"/>
+        </w:rPr>
+        <w:t>ssui uma estrutura igual.</w:t>
+      </w:r>
+      <w:r>
+        <w:rPr>
+          <w:sz w:val="20"/>
+          <w:lang w:val="pt-PT"/>
+        </w:rPr>
+        <w:br/>
+      </w:r>
+      <w:r>
+        <w:rPr>
+          <w:sz w:val="20"/>
+          <w:lang w:val="pt-PT"/>
+        </w:rPr>
+        <w:br/>
+        <w:t xml:space="preserve">  </w:t>
+      </w:r>
+      <w:r>
+        <w:rPr>
+          <w:sz w:val="20"/>
+          <w:lang w:val="pt-PT"/>
+        </w:rPr>
+        <w:t>- R</w:t>
+      </w:r>
+      <w:r>
+        <w:rPr>
+          <w:sz w:val="20"/>
+          <w:lang w:val="pt-PT"/>
+        </w:rPr>
+        <w:t>ecommendation</w:t>
+      </w:r>
+      <w:r>
+        <w:rPr>
+          <w:sz w:val="20"/>
+          <w:lang w:val="pt-PT"/>
+        </w:rPr>
+        <w:t xml:space="preserve"> M</w:t>
+      </w:r>
+      <w:r>
+        <w:rPr>
+          <w:sz w:val="20"/>
+          <w:lang w:val="pt-PT"/>
+        </w:rPr>
+        <w:t>odal</w:t>
+      </w:r>
+      <w:r>
+        <w:rPr>
+          <w:sz w:val="20"/>
+          <w:lang w:val="pt-PT"/>
+        </w:rPr>
+        <w:br/>
+        <w:t xml:space="preserve">    Modal responsável pela criação ou edição de uma recomendação.</w:t>
+      </w:r>
+      <w:r>
+        <w:rPr>
+          <w:sz w:val="20"/>
+          <w:lang w:val="pt-PT"/>
+        </w:rPr>
+        <w:br/>
+        <w:t xml:space="preserve">    </w:t>
+      </w:r>
+      <w:r>
+        <w:rPr>
+          <w:sz w:val="20"/>
+          <w:lang w:val="pt-PT"/>
+        </w:rPr>
+        <w:t xml:space="preserve">Os componentes </w:t>
+      </w:r>
+      <w:r>
+        <w:rPr>
+          <w:i/>
+          <w:sz w:val="20"/>
+          <w:lang w:val="pt-PT"/>
+        </w:rPr>
+        <w:t>Team</w:t>
+      </w:r>
+      <w:r>
+        <w:rPr>
+          <w:sz w:val="20"/>
+          <w:lang w:val="pt-PT"/>
+        </w:rPr>
+        <w:t xml:space="preserve"> e </w:t>
+      </w:r>
+      <w:r>
+        <w:rPr>
+          <w:i/>
+          <w:sz w:val="20"/>
+          <w:lang w:val="pt-PT"/>
+        </w:rPr>
+        <w:t>User Info Profile</w:t>
+      </w:r>
+      <w:r>
+        <w:rPr>
+          <w:sz w:val="20"/>
+          <w:lang w:val="pt-PT"/>
+        </w:rPr>
+        <w:t xml:space="preserve"> utilizam este Modal.</w:t>
+      </w:r>
+      <w:r>
+        <w:rPr>
+          <w:sz w:val="20"/>
+          <w:lang w:val="pt-PT"/>
+        </w:rPr>
+        <w:br/>
+        <w:t xml:space="preserve"> </w:t>
+      </w:r>
+      <w:r>
+        <w:rPr>
+          <w:sz w:val="20"/>
+          <w:lang w:val="pt-PT"/>
+        </w:rPr>
+        <w:tab/>
+      </w:r>
+      <w:r>
+        <w:rPr>
+          <w:sz w:val="20"/>
+          <w:lang w:val="pt-PT"/>
+        </w:rPr>
+        <w:br/>
+      </w:r>
+      <w:r>
+        <w:rPr>
+          <w:sz w:val="20"/>
+          <w:lang w:val="pt-PT"/>
+        </w:rPr>
+        <w:lastRenderedPageBreak/>
+        <w:t xml:space="preserve">  - Team Player Evaluation </w:t>
+      </w:r>
+      <w:r>
+        <w:rPr>
+          <w:sz w:val="20"/>
+          <w:lang w:val="pt-PT"/>
+        </w:rPr>
+        <w:t>modal</w:t>
+      </w:r>
+      <w:r>
+        <w:rPr>
+          <w:sz w:val="20"/>
+          <w:lang w:val="pt-PT"/>
+        </w:rPr>
+        <w:br/>
+      </w:r>
+      <w:r>
+        <w:rPr>
+          <w:sz w:val="20"/>
+          <w:lang w:val="pt-PT"/>
+        </w:rPr>
+        <w:t xml:space="preserve">    Modal responsável pela criação ou edição de uma </w:t>
+      </w:r>
+      <w:r>
+        <w:rPr>
+          <w:sz w:val="20"/>
+          <w:lang w:val="pt-PT"/>
+        </w:rPr>
+        <w:t>avaliação avançada</w:t>
+      </w:r>
+      <w:r>
+        <w:rPr>
+          <w:sz w:val="20"/>
+          <w:lang w:val="pt-PT"/>
+        </w:rPr>
+        <w:t xml:space="preserve"> de um jogador (Shadow Player)</w:t>
+      </w:r>
+      <w:r>
+        <w:rPr>
+          <w:sz w:val="20"/>
+          <w:lang w:val="pt-PT"/>
+        </w:rPr>
+        <w:t>.</w:t>
+      </w:r>
+      <w:r>
+        <w:rPr>
+          <w:sz w:val="20"/>
+          <w:lang w:val="pt-PT"/>
+        </w:rPr>
+        <w:br/>
+        <w:t xml:space="preserve">    </w:t>
+      </w:r>
+      <w:r>
+        <w:rPr>
+          <w:sz w:val="20"/>
+          <w:lang w:val="pt-PT"/>
+        </w:rPr>
+        <w:t xml:space="preserve">Este Modal é apenas utilizado pelo componente </w:t>
+      </w:r>
+      <w:r>
+        <w:rPr>
+          <w:i/>
+          <w:sz w:val="20"/>
+          <w:lang w:val="pt-PT"/>
+        </w:rPr>
+        <w:t>Team</w:t>
+      </w:r>
+      <w:r>
+        <w:rPr>
+          <w:sz w:val="20"/>
+          <w:lang w:val="pt-PT"/>
+        </w:rPr>
+        <w:t>.</w:t>
+      </w:r>
+    </w:p>
+    <w:p>
+      <w:pPr>
+        <w:rPr>
+          <w:sz w:val="20"/>
+          <w:lang w:val="pt-BR"/>
+        </w:rPr>
+      </w:pPr>
+      <w:r>
+        <w:rPr>
+          <w:sz w:val="20"/>
+          <w:lang w:val="pt-PT"/>
+        </w:rPr>
+        <w:br/>
+        <w:t xml:space="preserve">  - Tryout M</w:t>
+      </w:r>
+      <w:r>
+        <w:rPr>
+          <w:sz w:val="20"/>
+          <w:lang w:val="pt-PT"/>
+        </w:rPr>
+        <w:t>odal</w:t>
+      </w:r>
+      <w:r>
+        <w:rPr>
+          <w:sz w:val="20"/>
+          <w:lang w:val="pt-PT"/>
+        </w:rPr>
+        <w:br/>
+      </w:r>
+      <w:r>
+        <w:rPr>
+          <w:sz w:val="20"/>
+          <w:lang w:val="pt-PT"/>
+        </w:rPr>
+        <w:t xml:space="preserve">    Modal responsável pela criação ou ediç</w:t>
+      </w:r>
+      <w:r>
+        <w:rPr>
+          <w:sz w:val="20"/>
+          <w:lang w:val="pt-PT"/>
+        </w:rPr>
+        <w:t>ão de um treino de captação</w:t>
+      </w:r>
+      <w:r>
+        <w:rPr>
+          <w:sz w:val="20"/>
+          <w:lang w:val="pt-PT"/>
+        </w:rPr>
+        <w:t>.</w:t>
+      </w:r>
+      <w:r>
+        <w:rPr>
+          <w:sz w:val="20"/>
+        </w:rPr>
+        <w:br/>
+      </w:r>
+      <w:r>
+        <w:rPr>
+          <w:sz w:val="20"/>
+          <w:lang w:val="pt-PT"/>
+        </w:rPr>
+        <w:t xml:space="preserve">    Este Modal é apenas utilizado pelo componente </w:t>
+      </w:r>
+      <w:r>
+        <w:rPr>
+          <w:i/>
+          <w:sz w:val="20"/>
+          <w:lang w:val="pt-PT"/>
+        </w:rPr>
+        <w:t>Team</w:t>
+      </w:r>
+      <w:r>
+        <w:rPr>
+          <w:sz w:val="20"/>
+          <w:lang w:val="pt-PT"/>
+        </w:rPr>
+        <w:t>.</w:t>
+      </w:r>
+    </w:p>
+    <w:p>
+      <w:pPr>
+        <w:rPr>
+          <w:sz w:val="20"/>
+          <w:lang w:val="pt-BR"/>
+        </w:rPr>
+      </w:pPr>
+    </w:p>
+    <w:p>
+      <w:pPr>
+        <w:rPr>
+          <w:sz w:val="20"/>
+          <w:lang w:val="pt-PT"/>
+        </w:rPr>
+      </w:pPr>
+      <w:r>
+        <w:rPr>
+          <w:sz w:val="20"/>
+          <w:lang w:val="pt-BR"/>
+        </w:rPr>
+        <w:br/>
+      </w:r>
+      <w:r>
+        <w:rPr>
+          <w:sz w:val="20"/>
+          <w:u w:val="single"/>
+          <w:lang w:val="pt-PT"/>
+        </w:rPr>
+        <w:t>Services</w:t>
+      </w:r>
+      <w:r>
+        <w:rPr>
+          <w:sz w:val="20"/>
+          <w:lang w:val="pt-PT"/>
+        </w:rPr>
+        <w:br/>
+        <w:t>Nesta pasta encontram-se todos os serviços utilizados pela plataforma que comunicam diretamente com a componente servidora em NodeJS. Aqui poder-se-iam encontrar web services REST ou SOAP também, mas a plataforma delega quaisquer comunicações com o “exterior” à componente servidora.</w:t>
+      </w:r>
+      <w:r>
+        <w:rPr>
+          <w:sz w:val="20"/>
+          <w:lang w:val="pt-PT"/>
+        </w:rPr>
+        <w:br/>
+      </w:r>
+      <w:r>
+        <w:rPr>
+          <w:sz w:val="20"/>
+          <w:lang w:val="pt-PT"/>
+        </w:rPr>
+        <w:t>Ape</w:t>
+      </w:r>
+      <w:r>
+        <w:rPr>
+          <w:sz w:val="20"/>
+          <w:lang w:val="pt-PT"/>
+        </w:rPr>
+        <w:t>sar dos web-</w:t>
+      </w:r>
+      <w:r>
+        <w:rPr>
+          <w:sz w:val="20"/>
+          <w:lang w:val="pt-PT"/>
+        </w:rPr>
+        <w:t xml:space="preserve">services serem internos, as chamadas são feitas em client-side, portanto é sempre feito um pedido http para aceder a um serviço na componente servidora. </w:t>
+      </w:r>
+      <w:r>
+        <w:rPr>
+          <w:sz w:val="20"/>
+        </w:rPr>
+        <w:br/>
+      </w:r>
+      <w:r>
+        <w:rPr>
+          <w:sz w:val="20"/>
+        </w:rPr>
+        <w:br/>
+      </w:r>
+      <w:r>
+        <w:rPr>
+          <w:sz w:val="20"/>
+          <w:lang w:val="pt-BR"/>
+        </w:rPr>
+        <w:t xml:space="preserve">Toda a comunicação com os serviços do servidor é feita através de </w:t>
+      </w:r>
+      <w:r>
+        <w:rPr>
+          <w:sz w:val="20"/>
+          <w:lang w:val="pt-BR"/>
+        </w:rPr>
+        <w:t>promessas.</w:t>
+      </w:r>
+      <w:r>
+        <w:rPr>
+          <w:sz w:val="20"/>
+          <w:lang w:val="pt-BR"/>
+        </w:rPr>
+        <w:br/>
+      </w:r>
+      <w:r>
+        <w:rPr>
+          <w:sz w:val="20"/>
+          <w:lang w:val="pt-BR"/>
+        </w:rPr>
+        <w:br/>
+      </w:r>
+      <w:r>
+        <w:rPr>
+          <w:sz w:val="20"/>
+          <w:lang w:val="pt-PT"/>
+        </w:rPr>
+        <w:t xml:space="preserve">  - Authentication Service</w:t>
+      </w:r>
+      <w:r>
+        <w:rPr>
+          <w:sz w:val="20"/>
+          <w:lang w:val="pt-PT"/>
+        </w:rPr>
+        <w:br/>
+        <w:t xml:space="preserve">    Nesta classe encontram-se todos as chamadas aos web services responsáveis pela lógica de autenticação em cada página da plataf</w:t>
+      </w:r>
+      <w:r>
+        <w:rPr>
+          <w:sz w:val="20"/>
+          <w:lang w:val="pt-PT"/>
+        </w:rPr>
+        <w:t>orma. Incluindo o Login e</w:t>
+      </w:r>
+      <w:r>
+        <w:rPr>
+          <w:sz w:val="20"/>
+          <w:lang w:val="pt-PT"/>
+        </w:rPr>
+        <w:t xml:space="preserve"> Logout</w:t>
+      </w:r>
+      <w:r>
+        <w:rPr>
+          <w:sz w:val="20"/>
+          <w:lang w:val="pt-PT"/>
+        </w:rPr>
+        <w:t>.</w:t>
+      </w:r>
+    </w:p>
+    <w:p>
+      <w:pPr>
+        <w:rPr>
+          <w:sz w:val="20"/>
+          <w:lang w:val="pt-PT"/>
+        </w:rPr>
+      </w:pPr>
+      <w:r>
+        <w:rPr>
+          <w:sz w:val="20"/>
+          <w:lang w:val="pt-PT"/>
+        </w:rPr>
+        <w:br/>
+      </w:r>
+      <w:r>
+        <w:rPr>
+          <w:sz w:val="20"/>
+          <w:lang w:val="pt-PT"/>
+        </w:rPr>
+        <w:t xml:space="preserve">  - </w:t>
+      </w:r>
+      <w:r>
+        <w:rPr>
+          <w:sz w:val="20"/>
+          <w:lang w:val="pt-PT"/>
+        </w:rPr>
+        <w:t>Competition</w:t>
+      </w:r>
+      <w:r>
+        <w:rPr>
+          <w:sz w:val="20"/>
+          <w:lang w:val="pt-PT"/>
+        </w:rPr>
+        <w:t xml:space="preserve"> Service</w:t>
+      </w:r>
+      <w:r>
+        <w:rPr>
+          <w:sz w:val="20"/>
+          <w:lang w:val="pt-PT"/>
+        </w:rPr>
+        <w:br/>
+        <w:t xml:space="preserve">    Classe responsável por comunicar com os web-services que despoletam ações sobre uma determinada competição.</w:t>
+      </w:r>
+    </w:p>
+    <w:p>
+      <w:pPr>
+        <w:rPr>
+          <w:sz w:val="20"/>
+          <w:lang w:val="pt-PT"/>
+        </w:rPr>
+      </w:pPr>
+      <w:r>
+        <w:rPr>
+          <w:sz w:val="20"/>
+          <w:lang w:val="pt-PT"/>
+        </w:rPr>
+        <w:t xml:space="preserve"> </w:t>
+      </w:r>
+      <w:r>
+        <w:rPr>
+          <w:sz w:val="20"/>
+          <w:lang w:val="pt-PT"/>
+        </w:rPr>
+        <w:br/>
+      </w:r>
+      <w:r>
+        <w:rPr>
+          <w:sz w:val="20"/>
+          <w:lang w:val="pt-PT"/>
+        </w:rPr>
+        <w:t xml:space="preserve">  - </w:t>
+      </w:r>
+      <w:r>
+        <w:rPr>
+          <w:sz w:val="20"/>
+          <w:lang w:val="pt-PT"/>
+        </w:rPr>
+        <w:t>Generic User</w:t>
+      </w:r>
+      <w:r>
+        <w:rPr>
+          <w:sz w:val="20"/>
+          <w:lang w:val="pt-PT"/>
+        </w:rPr>
+        <w:t xml:space="preserve"> Service</w:t>
+      </w:r>
+    </w:p>
+    <w:p>
+      <w:pPr>
+        <w:rPr>
+          <w:sz w:val="20"/>
+          <w:lang w:val="pt-PT"/>
+        </w:rPr>
+      </w:pPr>
+      <w:r>
+        <w:rPr>
+          <w:sz w:val="20"/>
+          <w:lang w:val="pt-PT"/>
+        </w:rPr>
+        <w:t xml:space="preserve">    Classe responsável por comunicar com os web-services que </w:t>
+      </w:r>
+      <w:r>
+        <w:rPr>
+          <w:sz w:val="20"/>
+          <w:lang w:val="pt-PT"/>
+        </w:rPr>
+        <w:t>efetuam pesquisas simples ou avançadas sobre todos os utilizadores existentes</w:t>
+      </w:r>
+      <w:r>
+        <w:rPr>
+          <w:sz w:val="20"/>
+          <w:lang w:val="pt-PT"/>
+        </w:rPr>
+        <w:t>.</w:t>
+      </w:r>
+    </w:p>
+    <w:p>
+      <w:pPr>
+        <w:rPr>
+          <w:sz w:val="20"/>
+          <w:lang w:val="pt-PT"/>
+        </w:rPr>
+      </w:pPr>
+      <w:r>
+        <w:rPr>
+          <w:sz w:val="20"/>
+          <w:lang w:val="pt-PT"/>
+        </w:rPr>
+        <w:br/>
+      </w:r>
+      <w:r>
+        <w:rPr>
+          <w:sz w:val="20"/>
+          <w:lang w:val="pt-PT"/>
+        </w:rPr>
+        <w:t xml:space="preserve">  - </w:t>
+      </w:r>
+      <w:r>
+        <w:rPr>
+          <w:sz w:val="20"/>
+          <w:lang w:val="pt-PT"/>
+        </w:rPr>
+        <w:t>Match</w:t>
+      </w:r>
+      <w:r>
+        <w:rPr>
+          <w:sz w:val="20"/>
+          <w:lang w:val="pt-PT"/>
+        </w:rPr>
+        <w:t xml:space="preserve"> Service</w:t>
+      </w:r>
+    </w:p>
+    <w:p>
+      <w:pPr>
+        <w:rPr>
+          <w:sz w:val="20"/>
+          <w:lang w:val="pt-PT"/>
+        </w:rPr>
+      </w:pPr>
+      <w:r>
+        <w:rPr>
+          <w:sz w:val="20"/>
+          <w:lang w:val="pt-PT"/>
+        </w:rPr>
+        <w:t xml:space="preserve">    Classe responsável por comunicar com os web-services que despoletam aç</w:t>
+      </w:r>
+      <w:r>
+        <w:rPr>
+          <w:sz w:val="20"/>
+          <w:lang w:val="pt-PT"/>
+        </w:rPr>
+        <w:t>ões sobre um</w:t>
+      </w:r>
+      <w:r>
+        <w:rPr>
+          <w:sz w:val="20"/>
+          <w:lang w:val="pt-PT"/>
+        </w:rPr>
+        <w:t xml:space="preserve"> </w:t>
+      </w:r>
+      <w:r>
+        <w:rPr>
+          <w:sz w:val="20"/>
+          <w:lang w:val="pt-PT"/>
+        </w:rPr>
+        <w:t>determinado</w:t>
+      </w:r>
+      <w:r>
+        <w:rPr>
+          <w:sz w:val="20"/>
+          <w:lang w:val="pt-PT"/>
+        </w:rPr>
+        <w:t xml:space="preserve"> </w:t>
+      </w:r>
+      <w:r>
+        <w:rPr>
+          <w:sz w:val="20"/>
+          <w:lang w:val="pt-PT"/>
+        </w:rPr>
+        <w:t>Jogo</w:t>
+      </w:r>
+      <w:r>
+        <w:rPr>
+          <w:sz w:val="20"/>
+          <w:lang w:val="pt-PT"/>
+        </w:rPr>
+        <w:t>.</w:t>
+      </w:r>
+    </w:p>
+    <w:p>
+      <w:pPr>
+        <w:rPr>
+          <w:sz w:val="20"/>
+          <w:lang w:val="pt-PT"/>
+        </w:rPr>
+      </w:pPr>
+      <w:r>
+        <w:rPr>
+          <w:sz w:val="20"/>
+          <w:lang w:val="pt-PT"/>
+        </w:rPr>
+        <w:br/>
+      </w:r>
+      <w:r>
+        <w:rPr>
+          <w:sz w:val="20"/>
+          <w:lang w:val="pt-PT"/>
+        </w:rPr>
+        <w:t xml:space="preserve">  - </w:t>
+      </w:r>
+      <w:r>
+        <w:rPr>
+          <w:sz w:val="20"/>
+          <w:lang w:val="pt-PT"/>
+        </w:rPr>
+        <w:t>Team</w:t>
+      </w:r>
+      <w:r>
+        <w:rPr>
+          <w:sz w:val="20"/>
+          <w:lang w:val="pt-PT"/>
+        </w:rPr>
+        <w:t xml:space="preserve"> Service</w:t>
+      </w:r>
+    </w:p>
+    <w:p>
+      <w:pPr>
+        <w:rPr>
+          <w:sz w:val="20"/>
+          <w:lang w:val="pt-PT"/>
+        </w:rPr>
+      </w:pPr>
+      <w:r>
+        <w:rPr>
+          <w:sz w:val="20"/>
+          <w:lang w:val="pt-PT"/>
+        </w:rPr>
+        <w:t xml:space="preserve">    Classe responsável por comunicar com os web-services que despoletam ações sobre um</w:t>
+      </w:r>
+      <w:r>
+        <w:rPr>
+          <w:sz w:val="20"/>
+          <w:lang w:val="pt-PT"/>
+        </w:rPr>
+        <w:t>a</w:t>
+      </w:r>
+      <w:r>
+        <w:rPr>
+          <w:sz w:val="20"/>
+          <w:lang w:val="pt-PT"/>
+        </w:rPr>
+        <w:t xml:space="preserve"> </w:t>
+      </w:r>
+      <w:r>
+        <w:rPr>
+          <w:sz w:val="20"/>
+          <w:lang w:val="pt-PT"/>
+        </w:rPr>
+        <w:t>determinada</w:t>
+      </w:r>
+      <w:r>
+        <w:rPr>
+          <w:sz w:val="20"/>
+          <w:lang w:val="pt-PT"/>
+        </w:rPr>
+        <w:t xml:space="preserve"> </w:t>
+      </w:r>
+      <w:r>
+        <w:rPr>
+          <w:sz w:val="20"/>
+          <w:lang w:val="pt-PT"/>
+        </w:rPr>
+        <w:t>Equipa</w:t>
+      </w:r>
+      <w:r>
+        <w:rPr>
+          <w:sz w:val="20"/>
+          <w:lang w:val="pt-PT"/>
+        </w:rPr>
+        <w:t>.</w:t>
+      </w:r>
+    </w:p>
+    <w:p>
+      <w:pPr>
+        <w:rPr>
+          <w:sz w:val="20"/>
+          <w:lang w:val="pt-PT"/>
+        </w:rPr>
+      </w:pPr>
+      <w:r>
+        <w:rPr>
+          <w:sz w:val="20"/>
+          <w:lang w:val="pt-PT"/>
+        </w:rPr>
+        <w:br/>
+      </w:r>
+      <w:r>
+        <w:rPr>
+          <w:sz w:val="20"/>
+          <w:lang w:val="pt-PT"/>
+        </w:rPr>
+        <w:t xml:space="preserve">  - </w:t>
+      </w:r>
+      <w:r>
+        <w:rPr>
+          <w:sz w:val="20"/>
+          <w:lang w:val="pt-PT"/>
+        </w:rPr>
+        <w:t>User</w:t>
+      </w:r>
+      <w:r>
+        <w:rPr>
+          <w:sz w:val="20"/>
+          <w:lang w:val="pt-PT"/>
+        </w:rPr>
+        <w:t xml:space="preserve"> Service</w:t>
+      </w:r>
+      <w:r>
+        <w:rPr>
+          <w:sz w:val="20"/>
+          <w:lang w:val="pt-PT"/>
+        </w:rPr>
+        <w:br/>
+        <w:t xml:space="preserve">    Esta classe é </w:t>
+      </w:r>
+      <w:r>
+        <w:rPr>
+          <w:sz w:val="20"/>
+          <w:lang w:val="pt-PT"/>
+        </w:rPr>
+        <w:t>única e exclusivamente responsável por comunicar com os web-services alusivos ao utilizador corrente.</w:t>
+      </w:r>
+    </w:p>
+    <w:p>
+      <w:pPr>
+        <w:rPr>
+          <w:sz w:val="20"/>
+          <w:lang w:val="pt-PT"/>
+        </w:rPr>
+      </w:pPr>
+      <w:r>
+        <w:rPr>
+          <w:sz w:val="20"/>
+          <w:lang w:val="pt-PT"/>
+        </w:rPr>
+        <w:br/>
+      </w:r>
+      <w:r>
+        <w:rPr>
+          <w:sz w:val="20"/>
+          <w:lang w:val="pt-PT"/>
+        </w:rPr>
+        <w:t xml:space="preserve">  - </w:t>
+      </w:r>
+      <w:r>
+        <w:rPr>
+          <w:sz w:val="20"/>
+          <w:lang w:val="pt-PT"/>
+        </w:rPr>
         <w:t>User Info</w:t>
       </w:r>
       <w:r>
@@ -4132,15 +5577,16 @@
       <w:pPr>
         <w:rPr>
           <w:sz w:val="20"/>
-          <w:lang w:val="pt-PT"/>
-        </w:rPr>
-      </w:pPr>
-      <w:r>
-        <w:rPr>
-          <w:sz w:val="20"/>
           <w:u w:val="single"/>
           <w:lang w:val="pt-PT"/>
         </w:rPr>
+      </w:pPr>
+      <w:r>
+        <w:rPr>
+          <w:sz w:val="20"/>
+          <w:u w:val="single"/>
+          <w:lang w:val="pt-PT"/>
+        </w:rPr>
         <w:t>Validators</w:t>
       </w:r>
       <w:r>
@@ -4168,10 +5614,528 @@
       <w:r>
         <w:rPr>
           <w:sz w:val="20"/>
-          <w:lang w:val="pt-PT"/>
-        </w:rPr>
-        <w:br/>
-        <w:t xml:space="preserve">  - </w:t>
+          <w:u w:val="single"/>
+          <w:lang w:val="pt-PT"/>
+        </w:rPr>
+        <w:br/>
+      </w:r>
+      <w:r>
+        <w:rPr>
+          <w:sz w:val="20"/>
+          <w:u w:val="single"/>
+          <w:lang w:val="pt-PT"/>
+        </w:rPr>
+        <w:br/>
+      </w:r>
+    </w:p>
+    <w:p>
+      <w:pPr>
+        <w:rPr>
+          <w:sz w:val="20"/>
+        </w:rPr>
+      </w:pPr>
+      <w:r>
+        <w:rPr>
+          <w:sz w:val="20"/>
+        </w:rPr>
+        <w:t xml:space="preserve">A component controls a patch of screen called a view. </w:t>
+      </w:r>
+      <w:r>
+        <w:rPr>
+          <w:sz w:val="20"/>
+          <w:lang w:val="pt-PT"/>
+        </w:rPr>
+        <w:t xml:space="preserve">For </w:t>
+      </w:r>
+      <w:proofErr w:type="spellStart"/>
+      <w:r>
+        <w:rPr>
+          <w:sz w:val="20"/>
+          <w:lang w:val="pt-PT"/>
+        </w:rPr>
+        <w:t>example</w:t>
+      </w:r>
+      <w:proofErr w:type="spellEnd"/>
+      <w:r>
+        <w:rPr>
+          <w:sz w:val="20"/>
+          <w:lang w:val="pt-PT"/>
+        </w:rPr>
+        <w:t xml:space="preserve">, individual </w:t>
+      </w:r>
+      <w:proofErr w:type="spellStart"/>
+      <w:r>
+        <w:rPr>
+          <w:sz w:val="20"/>
+          <w:lang w:val="pt-PT"/>
+        </w:rPr>
+        <w:t>components</w:t>
+      </w:r>
+      <w:proofErr w:type="spellEnd"/>
+      <w:r>
+        <w:rPr>
+          <w:sz w:val="20"/>
+          <w:lang w:val="pt-PT"/>
+        </w:rPr>
+        <w:t xml:space="preserve"> define and </w:t>
+      </w:r>
+      <w:proofErr w:type="spellStart"/>
+      <w:r>
+        <w:rPr>
+          <w:sz w:val="20"/>
+          <w:lang w:val="pt-PT"/>
+        </w:rPr>
+        <w:t>control</w:t>
+      </w:r>
+      <w:proofErr w:type="spellEnd"/>
+      <w:r>
+        <w:rPr>
+          <w:sz w:val="20"/>
+          <w:lang w:val="pt-PT"/>
+        </w:rPr>
+        <w:t xml:space="preserve"> each of the </w:t>
+      </w:r>
+      <w:proofErr w:type="spellStart"/>
+      <w:r>
+        <w:rPr>
+          <w:sz w:val="20"/>
+          <w:lang w:val="pt-PT"/>
+        </w:rPr>
+        <w:t>following</w:t>
+      </w:r>
+      <w:proofErr w:type="spellEnd"/>
+      <w:r>
+        <w:rPr>
+          <w:sz w:val="20"/>
+          <w:lang w:val="pt-PT"/>
+        </w:rPr>
+        <w:t xml:space="preserve"> </w:t>
+      </w:r>
+      <w:proofErr w:type="spellStart"/>
+      <w:r>
+        <w:rPr>
+          <w:sz w:val="20"/>
+          <w:lang w:val="pt-PT"/>
+        </w:rPr>
+        <w:t>views</w:t>
+      </w:r>
+      <w:proofErr w:type="spellEnd"/>
+      <w:r>
+        <w:rPr>
+          <w:sz w:val="20"/>
+          <w:lang w:val="pt-PT"/>
+        </w:rPr>
+        <w:t xml:space="preserve"> from the Tutorial:</w:t>
+      </w:r>
+      <w:r>
+        <w:rPr>
+          <w:sz w:val="20"/>
+          <w:u w:val="single"/>
+          <w:lang w:val="pt-PT"/>
+        </w:rPr>
+        <w:br/>
+      </w:r>
+      <w:r>
+        <w:rPr>
+          <w:sz w:val="20"/>
+          <w:u w:val="single"/>
+          <w:lang w:val="pt-PT"/>
+        </w:rPr>
+        <w:br/>
+      </w:r>
+      <w:proofErr w:type="spellStart"/>
+      <w:r>
+        <w:rPr>
+          <w:sz w:val="20"/>
+          <w:lang w:val="pt-PT"/>
+        </w:rPr>
+        <w:t>You</w:t>
+      </w:r>
+      <w:proofErr w:type="spellEnd"/>
+      <w:r>
+        <w:rPr>
+          <w:sz w:val="20"/>
+          <w:lang w:val="pt-PT"/>
+        </w:rPr>
+        <w:t xml:space="preserve"> define a </w:t>
+      </w:r>
+      <w:proofErr w:type="spellStart"/>
+      <w:r>
+        <w:rPr>
+          <w:sz w:val="20"/>
+          <w:lang w:val="pt-PT"/>
+        </w:rPr>
+        <w:t>component's</w:t>
+      </w:r>
+      <w:proofErr w:type="spellEnd"/>
+      <w:r>
+        <w:rPr>
+          <w:sz w:val="20"/>
+          <w:lang w:val="pt-PT"/>
+        </w:rPr>
+        <w:t xml:space="preserve"> </w:t>
+      </w:r>
+      <w:proofErr w:type="spellStart"/>
+      <w:r>
+        <w:rPr>
+          <w:sz w:val="20"/>
+          <w:lang w:val="pt-PT"/>
+        </w:rPr>
+        <w:t>application</w:t>
+      </w:r>
+      <w:proofErr w:type="spellEnd"/>
+      <w:r>
+        <w:rPr>
+          <w:sz w:val="20"/>
+          <w:lang w:val="pt-PT"/>
+        </w:rPr>
+        <w:t xml:space="preserve"> </w:t>
+      </w:r>
+      <w:proofErr w:type="spellStart"/>
+      <w:r>
+        <w:rPr>
+          <w:sz w:val="20"/>
+          <w:lang w:val="pt-PT"/>
+        </w:rPr>
+        <w:t>logic</w:t>
+      </w:r>
+      <w:proofErr w:type="spellEnd"/>
+      <w:r>
+        <w:rPr>
+          <w:sz w:val="20"/>
+          <w:lang w:val="pt-PT"/>
+        </w:rPr>
+        <w:t>—</w:t>
+      </w:r>
+      <w:proofErr w:type="spellStart"/>
+      <w:r>
+        <w:rPr>
+          <w:sz w:val="20"/>
+          <w:lang w:val="pt-PT"/>
+        </w:rPr>
+        <w:t>what</w:t>
+      </w:r>
+      <w:proofErr w:type="spellEnd"/>
+      <w:r>
+        <w:rPr>
+          <w:sz w:val="20"/>
+          <w:lang w:val="pt-PT"/>
+        </w:rPr>
+        <w:t xml:space="preserve"> </w:t>
+      </w:r>
+      <w:proofErr w:type="spellStart"/>
+      <w:r>
+        <w:rPr>
+          <w:sz w:val="20"/>
+          <w:lang w:val="pt-PT"/>
+        </w:rPr>
+        <w:t>it</w:t>
+      </w:r>
+      <w:proofErr w:type="spellEnd"/>
+      <w:r>
+        <w:rPr>
+          <w:sz w:val="20"/>
+          <w:lang w:val="pt-PT"/>
+        </w:rPr>
+        <w:t xml:space="preserve"> does to </w:t>
+      </w:r>
+      <w:proofErr w:type="spellStart"/>
+      <w:r>
+        <w:rPr>
+          <w:sz w:val="20"/>
+          <w:lang w:val="pt-PT"/>
+        </w:rPr>
+        <w:t>support</w:t>
+      </w:r>
+      <w:proofErr w:type="spellEnd"/>
+      <w:r>
+        <w:rPr>
+          <w:sz w:val="20"/>
+          <w:lang w:val="pt-PT"/>
+        </w:rPr>
+        <w:t xml:space="preserve"> the view—</w:t>
+      </w:r>
+      <w:proofErr w:type="spellStart"/>
+      <w:r>
+        <w:rPr>
+          <w:sz w:val="20"/>
+          <w:lang w:val="pt-PT"/>
+        </w:rPr>
+        <w:t>inside</w:t>
+      </w:r>
+      <w:proofErr w:type="spellEnd"/>
+      <w:r>
+        <w:rPr>
+          <w:sz w:val="20"/>
+          <w:lang w:val="pt-PT"/>
+        </w:rPr>
+        <w:t xml:space="preserve"> a </w:t>
+      </w:r>
+      <w:proofErr w:type="spellStart"/>
+      <w:r>
+        <w:rPr>
+          <w:sz w:val="20"/>
+          <w:lang w:val="pt-PT"/>
+        </w:rPr>
+        <w:t>class</w:t>
+      </w:r>
+      <w:proofErr w:type="spellEnd"/>
+      <w:r>
+        <w:rPr>
+          <w:sz w:val="20"/>
+          <w:lang w:val="pt-PT"/>
+        </w:rPr>
+        <w:t xml:space="preserve">. </w:t>
+      </w:r>
+      <w:r>
+        <w:rPr>
+          <w:sz w:val="20"/>
+        </w:rPr>
+        <w:t>The class interacts with the view through an API of properties and methods.</w:t>
+      </w:r>
+    </w:p>
+    <w:p>
+      <w:pPr>
+        <w:rPr>
+          <w:sz w:val="20"/>
+        </w:rPr>
+      </w:pPr>
+    </w:p>
+    <w:p>
+      <w:pPr>
+        <w:rPr>
+          <w:sz w:val="20"/>
+          <w:u w:val="single"/>
+        </w:rPr>
+      </w:pPr>
+      <w:r>
+        <w:rPr>
+          <w:sz w:val="20"/>
+        </w:rPr>
+        <w:lastRenderedPageBreak/>
+        <w:t xml:space="preserve">For example, </w:t>
+      </w:r>
+      <w:proofErr w:type="spellStart"/>
+      <w:r>
+        <w:rPr>
+          <w:sz w:val="20"/>
+        </w:rPr>
+        <w:t>HeroListComponent</w:t>
+      </w:r>
+      <w:proofErr w:type="spellEnd"/>
+      <w:r>
+        <w:rPr>
+          <w:sz w:val="20"/>
+        </w:rPr>
+        <w:t xml:space="preserve"> has a </w:t>
+      </w:r>
+      <w:proofErr w:type="gramStart"/>
+      <w:r>
+        <w:rPr>
+          <w:sz w:val="20"/>
+        </w:rPr>
+        <w:t>heroes</w:t>
+      </w:r>
+      <w:proofErr w:type="gramEnd"/>
+      <w:r>
+        <w:rPr>
+          <w:sz w:val="20"/>
+        </w:rPr>
+        <w:t xml:space="preserve"> property that holds an array of heroes. Its </w:t>
+      </w:r>
+      <w:proofErr w:type="spellStart"/>
+      <w:proofErr w:type="gramStart"/>
+      <w:r>
+        <w:rPr>
+          <w:sz w:val="20"/>
+        </w:rPr>
+        <w:t>selectHero</w:t>
+      </w:r>
+      <w:proofErr w:type="spellEnd"/>
+      <w:r>
+        <w:rPr>
+          <w:sz w:val="20"/>
+        </w:rPr>
+        <w:t>(</w:t>
+      </w:r>
+      <w:proofErr w:type="gramEnd"/>
+      <w:r>
+        <w:rPr>
+          <w:sz w:val="20"/>
+        </w:rPr>
+        <w:t xml:space="preserve">) method sets a </w:t>
+      </w:r>
+      <w:proofErr w:type="spellStart"/>
+      <w:r>
+        <w:rPr>
+          <w:sz w:val="20"/>
+        </w:rPr>
+        <w:t>selectedHero</w:t>
+      </w:r>
+      <w:proofErr w:type="spellEnd"/>
+      <w:r>
+        <w:rPr>
+          <w:sz w:val="20"/>
+        </w:rPr>
+        <w:t xml:space="preserve"> property when the user clicks to choose a hero from that list. The component acquires the heroes from a service, which is a TypeScript parameter property on the constructor. </w:t>
+      </w:r>
+      <w:r>
+        <w:rPr>
+          <w:sz w:val="20"/>
+          <w:lang w:val="pt-PT"/>
+        </w:rPr>
+        <w:t xml:space="preserve">The service </w:t>
+      </w:r>
+      <w:proofErr w:type="spellStart"/>
+      <w:r>
+        <w:rPr>
+          <w:sz w:val="20"/>
+          <w:lang w:val="pt-PT"/>
+        </w:rPr>
+        <w:t>is</w:t>
+      </w:r>
+      <w:proofErr w:type="spellEnd"/>
+      <w:r>
+        <w:rPr>
+          <w:sz w:val="20"/>
+          <w:lang w:val="pt-PT"/>
+        </w:rPr>
+        <w:t xml:space="preserve"> </w:t>
+      </w:r>
+      <w:proofErr w:type="spellStart"/>
+      <w:r>
+        <w:rPr>
+          <w:sz w:val="20"/>
+          <w:lang w:val="pt-PT"/>
+        </w:rPr>
+        <w:t>provided</w:t>
+      </w:r>
+      <w:proofErr w:type="spellEnd"/>
+      <w:r>
+        <w:rPr>
+          <w:sz w:val="20"/>
+          <w:lang w:val="pt-PT"/>
+        </w:rPr>
+        <w:t xml:space="preserve"> to the component through the </w:t>
+      </w:r>
+      <w:proofErr w:type="spellStart"/>
+      <w:r>
+        <w:rPr>
+          <w:sz w:val="20"/>
+          <w:lang w:val="pt-PT"/>
+        </w:rPr>
+        <w:t>dependency</w:t>
+      </w:r>
+      <w:proofErr w:type="spellEnd"/>
+      <w:r>
+        <w:rPr>
+          <w:sz w:val="20"/>
+          <w:lang w:val="pt-PT"/>
+        </w:rPr>
+        <w:t xml:space="preserve"> </w:t>
+      </w:r>
+      <w:proofErr w:type="spellStart"/>
+      <w:r>
+        <w:rPr>
+          <w:sz w:val="20"/>
+          <w:lang w:val="pt-PT"/>
+        </w:rPr>
+        <w:t>injection</w:t>
+      </w:r>
+      <w:proofErr w:type="spellEnd"/>
+      <w:r>
+        <w:rPr>
+          <w:sz w:val="20"/>
+          <w:lang w:val="pt-PT"/>
+        </w:rPr>
+        <w:t xml:space="preserve"> </w:t>
+      </w:r>
+      <w:proofErr w:type="spellStart"/>
+      <w:r>
+        <w:rPr>
+          <w:sz w:val="20"/>
+          <w:lang w:val="pt-PT"/>
+        </w:rPr>
+        <w:t>system</w:t>
+      </w:r>
+      <w:proofErr w:type="spellEnd"/>
+      <w:r>
+        <w:rPr>
+          <w:sz w:val="20"/>
+          <w:lang w:val="pt-PT"/>
+        </w:rPr>
+        <w:t>.</w:t>
+      </w:r>
+      <w:r>
+        <w:rPr>
+          <w:sz w:val="20"/>
+          <w:lang w:val="pt-PT"/>
+        </w:rPr>
+        <w:br/>
+      </w:r>
+      <w:r>
+        <w:rPr>
+          <w:sz w:val="20"/>
+          <w:lang w:val="pt-PT"/>
+        </w:rPr>
+        <w:br/>
+      </w:r>
+      <w:r>
+        <w:rPr>
+          <w:sz w:val="20"/>
+        </w:rPr>
+        <w:t xml:space="preserve">Angular creates, updates, and destroys components as the user moves through the application. Your app can take action at each moment in this lifecycle through optional lifecycle hooks, like </w:t>
+      </w:r>
+      <w:proofErr w:type="spellStart"/>
+      <w:proofErr w:type="gramStart"/>
+      <w:r>
+        <w:rPr>
+          <w:sz w:val="20"/>
+        </w:rPr>
+        <w:t>ngOnInit</w:t>
+      </w:r>
+      <w:proofErr w:type="spellEnd"/>
+      <w:r>
+        <w:rPr>
+          <w:sz w:val="20"/>
+        </w:rPr>
+        <w:t>(</w:t>
+      </w:r>
+      <w:proofErr w:type="gramEnd"/>
+      <w:r>
+        <w:rPr>
+          <w:sz w:val="20"/>
+        </w:rPr>
+        <w:t>).</w:t>
+      </w:r>
+    </w:p>
+    <w:p>
+      <w:pPr>
+        <w:rPr>
+          <w:sz w:val="20"/>
+          <w:lang w:val="pt-PT"/>
+        </w:rPr>
+      </w:pPr>
+      <w:r>
+        <w:rPr>
+          <w:sz w:val="20"/>
+          <w:u w:val="single"/>
+        </w:rPr>
+        <w:br/>
+      </w:r>
+      <w:r>
+        <w:rPr>
+          <w:sz w:val="20"/>
+        </w:rPr>
+        <w:br/>
+        <w:t xml:space="preserve">  </w:t>
+      </w:r>
+      <w:r>
+        <w:rPr>
+          <w:sz w:val="20"/>
+          <w:lang w:val="pt-PT"/>
+        </w:rPr>
+        <w:t xml:space="preserve">- </w:t>
       </w:r>
       <w:r>
         <w:rPr>

</xml_diff>